<commit_message>
Database: 1. Modified the high desgin document. 2.Part of The assignment 8(Not yet)
</commit_message>
<xml_diff>
--- a/Web&Mobile Database Development CS-648/Hsuan_Yu_Liu_High_Design.docx
+++ b/Web&Mobile Database Development CS-648/Hsuan_Yu_Liu_High_Design.docx
@@ -104,13 +104,45 @@
         <w:rPr>
           <w:rFonts w:ascii="Arial" w:hAnsi="Arial" w:cs="Arial"/>
         </w:rPr>
-        <w:t xml:space="preserve">The systems allow customers to log in their accounts by RFID cards and passwords. </w:t>
-      </w:r>
-      <w:r>
-        <w:rPr>
-          <w:rFonts w:ascii="Arial" w:hAnsi="Arial" w:cs="Arial"/>
-        </w:rPr>
-        <w:t xml:space="preserve">Then customers will be able to purchase products by themselves. Moreover, </w:t>
+        <w:t>The system allow</w:t>
+      </w:r>
+      <w:r>
+        <w:rPr>
+          <w:rFonts w:ascii="Arial" w:hAnsi="Arial" w:cs="Arial"/>
+        </w:rPr>
+        <w:t>s</w:t>
+      </w:r>
+      <w:r>
+        <w:rPr>
+          <w:rFonts w:ascii="Arial" w:hAnsi="Arial" w:cs="Arial"/>
+        </w:rPr>
+        <w:t xml:space="preserve"> customers to log in their accounts by RFID cards and passwords. </w:t>
+      </w:r>
+      <w:r>
+        <w:rPr>
+          <w:rFonts w:ascii="Arial" w:hAnsi="Arial" w:cs="Arial"/>
+        </w:rPr>
+        <w:t xml:space="preserve">Then customers </w:t>
+      </w:r>
+      <w:proofErr w:type="gramStart"/>
+      <w:r>
+        <w:rPr>
+          <w:rFonts w:ascii="Arial" w:hAnsi="Arial" w:cs="Arial"/>
+        </w:rPr>
+        <w:t xml:space="preserve">are </w:t>
+      </w:r>
+      <w:r>
+        <w:rPr>
+          <w:rFonts w:ascii="Arial" w:hAnsi="Arial" w:cs="Arial"/>
+        </w:rPr>
+        <w:t>able to</w:t>
+      </w:r>
+      <w:proofErr w:type="gramEnd"/>
+      <w:r>
+        <w:rPr>
+          <w:rFonts w:ascii="Arial" w:hAnsi="Arial" w:cs="Arial"/>
+        </w:rPr>
+        <w:t xml:space="preserve"> purchase products by themselves. Moreover, </w:t>
       </w:r>
       <w:r>
         <w:rPr>
@@ -134,7 +166,19 @@
         <w:rPr>
           <w:rFonts w:ascii="Arial" w:hAnsi="Arial" w:cs="Arial"/>
         </w:rPr>
-        <w:t>shall provide the functions, including what a list of products, prices, and total price which are token by a customer. What are ingredients of each product? What receipt history look like</w:t>
+        <w:t>provide</w:t>
+      </w:r>
+      <w:r>
+        <w:rPr>
+          <w:rFonts w:ascii="Arial" w:hAnsi="Arial" w:cs="Arial"/>
+        </w:rPr>
+        <w:t>s</w:t>
+      </w:r>
+      <w:r>
+        <w:rPr>
+          <w:rFonts w:ascii="Arial" w:hAnsi="Arial" w:cs="Arial"/>
+        </w:rPr>
+        <w:t xml:space="preserve"> the functions, including what a list of products, prices, and total price which are token by a customer. What are ingredients of each product? What receipt history look like</w:t>
       </w:r>
       <w:r>
         <w:rPr>
@@ -196,7 +240,25 @@
         <w:rPr>
           <w:rFonts w:ascii="Arial" w:hAnsi="Arial" w:cs="Arial"/>
         </w:rPr>
-        <w:t>A portal for login customer account.</w:t>
+        <w:t>A portal for login customer account</w:t>
+      </w:r>
+      <w:r>
+        <w:rPr>
+          <w:rFonts w:ascii="Arial" w:hAnsi="Arial" w:cs="Arial"/>
+        </w:rPr>
+        <w:t xml:space="preserve"> and suppl</w:t>
+      </w:r>
+      <w:r>
+        <w:rPr>
+          <w:rFonts w:ascii="Arial" w:hAnsi="Arial" w:cs="Arial"/>
+        </w:rPr>
+        <w:t>ies</w:t>
+      </w:r>
+      <w:r>
+        <w:rPr>
+          <w:rFonts w:ascii="Arial" w:hAnsi="Arial" w:cs="Arial"/>
+        </w:rPr>
+        <w:t xml:space="preserve"> forget password function.</w:t>
       </w:r>
     </w:p>
     <w:p>
@@ -214,8 +276,16 @@
         <w:rPr>
           <w:rFonts w:ascii="Arial" w:hAnsi="Arial" w:cs="Arial"/>
         </w:rPr>
-        <w:t>A dashboard for users to decide the functions, look up history, purchase groceries, and sign out.</w:t>
-      </w:r>
+        <w:t>Web page which allows users to reset passwords</w:t>
+      </w:r>
+      <w:r>
+        <w:rPr>
+          <w:rFonts w:ascii="Arial" w:hAnsi="Arial" w:cs="Arial"/>
+        </w:rPr>
+        <w:t>. The entry will send to users by their email.</w:t>
+      </w:r>
+      <w:bookmarkStart w:id="0" w:name="_GoBack"/>
+      <w:bookmarkEnd w:id="0"/>
     </w:p>
     <w:p>
       <w:pPr>
@@ -232,7 +302,7 @@
         <w:rPr>
           <w:rFonts w:ascii="Arial" w:hAnsi="Arial" w:cs="Arial"/>
         </w:rPr>
-        <w:t>A screen to show a list of products, quantities, prices and total cost which customers want to purchase.</w:t>
+        <w:t>A dashboard for users to decide the functions, look up history, purchase groceries, and sign out.</w:t>
       </w:r>
     </w:p>
     <w:p>
@@ -250,11 +320,85 @@
         <w:rPr>
           <w:rFonts w:ascii="Arial" w:hAnsi="Arial" w:cs="Arial"/>
         </w:rPr>
-        <w:t>A page for showing a product information including name, price, category. If it’s a food, then shows nutrition facts, and ingredients.</w:t>
+        <w:t>A screen to show a list of products, quantities, prices and total cost which customers want to purchase.</w:t>
       </w:r>
     </w:p>
     <w:p>
       <w:pPr>
+        <w:pStyle w:val="ListParagraph"/>
+        <w:numPr>
+          <w:ilvl w:val="0"/>
+          <w:numId w:val="1"/>
+        </w:numPr>
+        <w:rPr>
+          <w:rFonts w:ascii="Arial" w:hAnsi="Arial" w:cs="Arial"/>
+        </w:rPr>
+      </w:pPr>
+      <w:r>
+        <w:rPr>
+          <w:rFonts w:ascii="Arial" w:hAnsi="Arial" w:cs="Arial"/>
+        </w:rPr>
+        <w:t>A page for showing a product information including name, price, category. If it’s a food, then shows nutrition facts, and ingredients.</w:t>
+      </w:r>
+    </w:p>
+    <w:p>
+      <w:pPr>
+        <w:pStyle w:val="ListParagraph"/>
+        <w:numPr>
+          <w:ilvl w:val="0"/>
+          <w:numId w:val="1"/>
+        </w:numPr>
+        <w:spacing w:after="0"/>
+        <w:rPr>
+          <w:rFonts w:ascii="Arial" w:hAnsi="Arial" w:cs="Arial"/>
+        </w:rPr>
+      </w:pPr>
+      <w:r>
+        <w:rPr>
+          <w:rFonts w:ascii="Arial" w:hAnsi="Arial" w:cs="Arial"/>
+        </w:rPr>
+        <w:t>Administrator page. The page which only allows highest privilege users to access, and the administrator can add</w:t>
+      </w:r>
+      <w:r>
+        <w:rPr>
+          <w:rFonts w:ascii="Arial" w:hAnsi="Arial" w:cs="Arial"/>
+        </w:rPr>
+        <w:t>,</w:t>
+      </w:r>
+      <w:r>
+        <w:rPr>
+          <w:rFonts w:ascii="Arial" w:hAnsi="Arial" w:cs="Arial"/>
+        </w:rPr>
+        <w:t xml:space="preserve"> </w:t>
+      </w:r>
+      <w:r>
+        <w:rPr>
+          <w:rFonts w:ascii="Arial" w:hAnsi="Arial" w:cs="Arial"/>
+        </w:rPr>
+        <w:t xml:space="preserve">modify, and </w:t>
+      </w:r>
+      <w:r>
+        <w:rPr>
+          <w:rFonts w:ascii="Arial" w:hAnsi="Arial" w:cs="Arial"/>
+        </w:rPr>
+        <w:t>remove account</w:t>
+      </w:r>
+      <w:r>
+        <w:rPr>
+          <w:rFonts w:ascii="Arial" w:hAnsi="Arial" w:cs="Arial"/>
+        </w:rPr>
+        <w:t>s</w:t>
+      </w:r>
+      <w:r>
+        <w:rPr>
+          <w:rFonts w:ascii="Arial" w:hAnsi="Arial" w:cs="Arial"/>
+        </w:rPr>
+        <w:t>.</w:t>
+      </w:r>
+    </w:p>
+    <w:p>
+      <w:pPr>
+        <w:spacing w:after="0"/>
         <w:ind w:left="360"/>
         <w:rPr>
           <w:rFonts w:ascii="Arial" w:hAnsi="Arial" w:cs="Arial"/>
@@ -334,6 +478,12 @@
         </w:rPr>
         <w:t>Python</w:t>
       </w:r>
+      <w:r>
+        <w:rPr>
+          <w:rFonts w:ascii="Arial" w:hAnsi="Arial" w:cs="Arial"/>
+        </w:rPr>
+        <w:t xml:space="preserve"> 3.7</w:t>
+      </w:r>
     </w:p>
     <w:p>
       <w:pPr>
@@ -352,6 +502,12 @@
         </w:rPr>
         <w:t>Java</w:t>
       </w:r>
+      <w:r>
+        <w:rPr>
+          <w:rFonts w:ascii="Arial" w:hAnsi="Arial" w:cs="Arial"/>
+        </w:rPr>
+        <w:t xml:space="preserve"> SE 11</w:t>
+      </w:r>
     </w:p>
     <w:p>
       <w:pPr>
@@ -402,6 +558,7 @@
           <w:ilvl w:val="0"/>
           <w:numId w:val="5"/>
         </w:numPr>
+        <w:spacing w:after="0"/>
         <w:rPr>
           <w:rFonts w:ascii="Arial" w:hAnsi="Arial" w:cs="Arial"/>
         </w:rPr>
@@ -411,6 +568,77 @@
           <w:rFonts w:ascii="Arial" w:hAnsi="Arial" w:cs="Arial"/>
         </w:rPr>
         <w:t>RFID tag/card</w:t>
+      </w:r>
+    </w:p>
+    <w:p>
+      <w:pPr>
+        <w:pStyle w:val="ListParagraph"/>
+        <w:numPr>
+          <w:ilvl w:val="0"/>
+          <w:numId w:val="5"/>
+        </w:numPr>
+        <w:spacing w:line="256" w:lineRule="auto"/>
+        <w:rPr>
+          <w:rFonts w:ascii="Arial" w:hAnsi="Arial" w:cs="Arial"/>
+        </w:rPr>
+      </w:pPr>
+      <w:r>
+        <w:rPr>
+          <w:rFonts w:ascii="Arial" w:hAnsi="Arial" w:cs="Arial"/>
+        </w:rPr>
+        <w:t>HTML 5</w:t>
+      </w:r>
+    </w:p>
+    <w:p>
+      <w:pPr>
+        <w:pStyle w:val="ListParagraph"/>
+        <w:numPr>
+          <w:ilvl w:val="0"/>
+          <w:numId w:val="5"/>
+        </w:numPr>
+        <w:spacing w:line="256" w:lineRule="auto"/>
+        <w:rPr>
+          <w:rFonts w:ascii="Arial" w:hAnsi="Arial" w:cs="Arial"/>
+        </w:rPr>
+      </w:pPr>
+      <w:proofErr w:type="spellStart"/>
+      <w:r>
+        <w:rPr>
+          <w:rFonts w:ascii="Arial" w:hAnsi="Arial" w:cs="Arial"/>
+        </w:rPr>
+        <w:t>Javascript</w:t>
+      </w:r>
+      <w:proofErr w:type="spellEnd"/>
+      <w:r>
+        <w:rPr>
+          <w:rFonts w:ascii="Arial" w:hAnsi="Arial" w:cs="Arial"/>
+        </w:rPr>
+        <w:t xml:space="preserve"> </w:t>
+      </w:r>
+      <w:r>
+        <w:rPr>
+          <w:rFonts w:ascii="Arial" w:hAnsi="Arial" w:cs="Arial"/>
+        </w:rPr>
+        <w:t>ES6</w:t>
+      </w:r>
+    </w:p>
+    <w:p>
+      <w:pPr>
+        <w:pStyle w:val="ListParagraph"/>
+        <w:numPr>
+          <w:ilvl w:val="0"/>
+          <w:numId w:val="5"/>
+        </w:numPr>
+        <w:spacing w:after="0" w:line="256" w:lineRule="auto"/>
+        <w:rPr>
+          <w:rFonts w:ascii="Arial" w:hAnsi="Arial" w:cs="Arial"/>
+        </w:rPr>
+      </w:pPr>
+      <w:r>
+        <w:rPr>
+          <w:rFonts w:ascii="Arial" w:hAnsi="Arial" w:cs="Arial"/>
+        </w:rPr>
+        <w:t>PHP 7.3</w:t>
       </w:r>
     </w:p>
     <w:p>
@@ -474,8 +702,6 @@
           <w:b/>
         </w:rPr>
       </w:pPr>
-      <w:bookmarkStart w:id="0" w:name="_GoBack"/>
-      <w:bookmarkEnd w:id="0"/>
       <w:r>
         <w:rPr>
           <w:rFonts w:ascii="Arial" w:hAnsi="Arial" w:cs="Arial"/>
@@ -576,6 +802,7 @@
           <w:sz w:val="24"/>
           <w:szCs w:val="24"/>
         </w:rPr>
+        <w:lastRenderedPageBreak/>
         <w:t>NutritionFacts</w:t>
       </w:r>
       <w:proofErr w:type="spellEnd"/>
@@ -649,7 +876,6 @@
           <w:rFonts w:ascii="Arial" w:hAnsi="Arial" w:cs="Arial"/>
           <w:b/>
         </w:rPr>
-        <w:lastRenderedPageBreak/>
         <w:t>Linking Tables</w:t>
       </w:r>
     </w:p>
@@ -660,6 +886,7 @@
           <w:ilvl w:val="0"/>
           <w:numId w:val="4"/>
         </w:numPr>
+        <w:spacing w:after="0"/>
         <w:rPr>
           <w:rFonts w:ascii="Arial" w:hAnsi="Arial" w:cs="Arial"/>
         </w:rPr>
@@ -682,6 +909,7 @@
           <w:ilvl w:val="0"/>
           <w:numId w:val="4"/>
         </w:numPr>
+        <w:spacing w:after="0"/>
         <w:rPr>
           <w:rFonts w:ascii="Arial" w:hAnsi="Arial" w:cs="Arial"/>
         </w:rPr>
@@ -1007,25 +1235,13 @@
               <w:rPr>
                 <w:rFonts w:ascii="Arial" w:hAnsi="Arial" w:cs="Arial"/>
               </w:rPr>
-              <w:t xml:space="preserve">; </w:t>
-            </w:r>
-            <w:r>
-              <w:rPr>
-                <w:rFonts w:ascii="Arial" w:hAnsi="Arial" w:cs="Arial"/>
-              </w:rPr>
-              <w:t>Unique</w:t>
-            </w:r>
-            <w:r>
-              <w:rPr>
-                <w:rFonts w:ascii="Arial" w:hAnsi="Arial" w:cs="Arial"/>
-              </w:rPr>
-              <w:t xml:space="preserve">; </w:t>
-            </w:r>
-            <w:r>
-              <w:rPr>
-                <w:rFonts w:ascii="Arial" w:hAnsi="Arial" w:cs="Arial"/>
-              </w:rPr>
-              <w:t xml:space="preserve">Default </w:t>
+              <w:t>; Unique</w:t>
+            </w:r>
+            <w:r>
+              <w:rPr>
+                <w:rFonts w:ascii="Arial" w:hAnsi="Arial" w:cs="Arial"/>
+              </w:rPr>
+              <w:t xml:space="preserve">; Default </w:t>
             </w:r>
             <w:proofErr w:type="spellStart"/>
             <w:proofErr w:type="gramStart"/>
@@ -1221,13 +1437,7 @@
               <w:rPr>
                 <w:rFonts w:ascii="Arial" w:hAnsi="Arial" w:cs="Arial"/>
               </w:rPr>
-              <w:t>128</w:t>
-            </w:r>
-            <w:r>
-              <w:rPr>
-                <w:rFonts w:ascii="Arial" w:hAnsi="Arial" w:cs="Arial"/>
-              </w:rPr>
-              <w:t>)</w:t>
+              <w:t>128)</w:t>
             </w:r>
           </w:p>
         </w:tc>
@@ -1329,13 +1539,7 @@
               <w:rPr>
                 <w:rFonts w:ascii="Arial" w:hAnsi="Arial" w:cs="Arial"/>
               </w:rPr>
-              <w:t>Phone number</w:t>
-            </w:r>
-            <w:r>
-              <w:rPr>
-                <w:rFonts w:ascii="Arial" w:hAnsi="Arial" w:cs="Arial"/>
-              </w:rPr>
-              <w:t xml:space="preserve"> of customers</w:t>
+              <w:t>Phone number of customers</w:t>
             </w:r>
           </w:p>
         </w:tc>
@@ -1389,14 +1593,14 @@
       </w:tblPr>
       <w:tblGrid>
         <w:gridCol w:w="1880"/>
-        <w:gridCol w:w="1832"/>
-        <w:gridCol w:w="2823"/>
+        <w:gridCol w:w="1714"/>
+        <w:gridCol w:w="2941"/>
         <w:gridCol w:w="2806"/>
       </w:tblGrid>
       <w:tr>
         <w:tc>
           <w:tcPr>
-            <w:tcW w:w="913" w:type="pct"/>
+            <w:tcW w:w="1006" w:type="pct"/>
           </w:tcPr>
           <w:p>
             <w:pPr>
@@ -1414,7 +1618,7 @@
         </w:tc>
         <w:tc>
           <w:tcPr>
-            <w:tcW w:w="1012" w:type="pct"/>
+            <w:tcW w:w="918" w:type="pct"/>
           </w:tcPr>
           <w:p>
             <w:pPr>
@@ -1432,7 +1636,7 @@
         </w:tc>
         <w:tc>
           <w:tcPr>
-            <w:tcW w:w="1542" w:type="pct"/>
+            <w:tcW w:w="1574" w:type="pct"/>
           </w:tcPr>
           <w:p>
             <w:pPr>
@@ -1450,7 +1654,7 @@
         </w:tc>
         <w:tc>
           <w:tcPr>
-            <w:tcW w:w="1533" w:type="pct"/>
+            <w:tcW w:w="1502" w:type="pct"/>
           </w:tcPr>
           <w:p>
             <w:pPr>
@@ -1470,7 +1674,7 @@
       <w:tr>
         <w:tc>
           <w:tcPr>
-            <w:tcW w:w="913" w:type="pct"/>
+            <w:tcW w:w="1006" w:type="pct"/>
           </w:tcPr>
           <w:p>
             <w:pPr>
@@ -1496,7 +1700,7 @@
         </w:tc>
         <w:tc>
           <w:tcPr>
-            <w:tcW w:w="1012" w:type="pct"/>
+            <w:tcW w:w="918" w:type="pct"/>
           </w:tcPr>
           <w:p>
             <w:pPr>
@@ -1514,7 +1718,7 @@
         </w:tc>
         <w:tc>
           <w:tcPr>
-            <w:tcW w:w="1542" w:type="pct"/>
+            <w:tcW w:w="1574" w:type="pct"/>
           </w:tcPr>
           <w:p>
             <w:pPr>
@@ -1532,19 +1736,51 @@
         </w:tc>
         <w:tc>
           <w:tcPr>
-            <w:tcW w:w="1533" w:type="pct"/>
-          </w:tcPr>
-          <w:p>
-            <w:pPr>
-              <w:rPr>
-                <w:rFonts w:ascii="Arial" w:hAnsi="Arial" w:cs="Arial"/>
-              </w:rPr>
-            </w:pPr>
-            <w:r>
-              <w:rPr>
-                <w:rFonts w:ascii="Arial" w:hAnsi="Arial" w:cs="Arial"/>
-              </w:rPr>
-              <w:t>Primary Key; Auto Increment, Unique, Non Null</w:t>
+            <w:tcW w:w="1502" w:type="pct"/>
+          </w:tcPr>
+          <w:p>
+            <w:pPr>
+              <w:rPr>
+                <w:rFonts w:ascii="Arial" w:hAnsi="Arial" w:cs="Arial"/>
+              </w:rPr>
+            </w:pPr>
+            <w:r>
+              <w:rPr>
+                <w:rFonts w:ascii="Arial" w:hAnsi="Arial" w:cs="Arial"/>
+              </w:rPr>
+              <w:t>Primary Key; Auto Increment, Unique</w:t>
+            </w:r>
+            <w:r>
+              <w:rPr>
+                <w:rFonts w:ascii="Arial" w:hAnsi="Arial" w:cs="Arial"/>
+              </w:rPr>
+              <w:t>;</w:t>
+            </w:r>
+            <w:r>
+              <w:rPr>
+                <w:rFonts w:ascii="Arial" w:hAnsi="Arial" w:cs="Arial"/>
+              </w:rPr>
+              <w:t xml:space="preserve"> </w:t>
+            </w:r>
+            <w:proofErr w:type="gramStart"/>
+            <w:r>
+              <w:rPr>
+                <w:rFonts w:ascii="Arial" w:hAnsi="Arial" w:cs="Arial"/>
+              </w:rPr>
+              <w:t>Non Null</w:t>
+            </w:r>
+            <w:proofErr w:type="gramEnd"/>
+            <w:r>
+              <w:rPr>
+                <w:rFonts w:ascii="Arial" w:hAnsi="Arial" w:cs="Arial"/>
+              </w:rPr>
+              <w:t xml:space="preserve">; </w:t>
+            </w:r>
+            <w:r>
+              <w:rPr>
+                <w:rFonts w:ascii="Arial" w:hAnsi="Arial" w:cs="Arial"/>
+              </w:rPr>
+              <w:t>Default 0</w:t>
             </w:r>
           </w:p>
         </w:tc>
@@ -1552,7 +1788,7 @@
       <w:tr>
         <w:tc>
           <w:tcPr>
-            <w:tcW w:w="913" w:type="pct"/>
+            <w:tcW w:w="1006" w:type="pct"/>
           </w:tcPr>
           <w:p>
             <w:pPr>
@@ -1572,7 +1808,7 @@
         </w:tc>
         <w:tc>
           <w:tcPr>
-            <w:tcW w:w="1012" w:type="pct"/>
+            <w:tcW w:w="918" w:type="pct"/>
           </w:tcPr>
           <w:p>
             <w:pPr>
@@ -1590,67 +1826,57 @@
         </w:tc>
         <w:tc>
           <w:tcPr>
-            <w:tcW w:w="1542" w:type="pct"/>
-          </w:tcPr>
-          <w:p>
-            <w:pPr>
-              <w:rPr>
-                <w:rFonts w:ascii="Arial" w:hAnsi="Arial" w:cs="Arial"/>
-              </w:rPr>
-            </w:pPr>
-            <w:r>
-              <w:rPr>
-                <w:rFonts w:ascii="Arial" w:hAnsi="Arial" w:cs="Arial"/>
-              </w:rPr>
-              <w:t xml:space="preserve">Customer </w:t>
-            </w:r>
-            <w:r>
-              <w:rPr>
-                <w:rFonts w:ascii="Arial" w:hAnsi="Arial" w:cs="Arial"/>
-              </w:rPr>
-              <w:t xml:space="preserve">Id from </w:t>
-            </w:r>
-            <w:r>
-              <w:rPr>
-                <w:rFonts w:ascii="Arial" w:hAnsi="Arial" w:cs="Arial"/>
-              </w:rPr>
-              <w:t>Customer</w:t>
-            </w:r>
-            <w:r>
-              <w:rPr>
-                <w:rFonts w:ascii="Arial" w:hAnsi="Arial" w:cs="Arial"/>
-              </w:rPr>
-              <w:t xml:space="preserve"> table</w:t>
-            </w:r>
-          </w:p>
-        </w:tc>
-        <w:tc>
-          <w:tcPr>
-            <w:tcW w:w="1533" w:type="pct"/>
-          </w:tcPr>
-          <w:p>
-            <w:pPr>
-              <w:rPr>
-                <w:rFonts w:ascii="Arial" w:hAnsi="Arial" w:cs="Arial"/>
-              </w:rPr>
-            </w:pPr>
-            <w:r>
-              <w:rPr>
-                <w:rFonts w:ascii="Arial" w:hAnsi="Arial" w:cs="Arial"/>
-              </w:rPr>
-              <w:t xml:space="preserve">Foreign Key join to </w:t>
-            </w:r>
-            <w:r>
-              <w:rPr>
-                <w:rFonts w:ascii="Arial" w:hAnsi="Arial" w:cs="Arial"/>
-              </w:rPr>
-              <w:t>Customer</w:t>
-            </w:r>
-            <w:r>
-              <w:rPr>
-                <w:rFonts w:ascii="Arial" w:hAnsi="Arial" w:cs="Arial"/>
-              </w:rPr>
-              <w:t xml:space="preserve"> table,</w:t>
+            <w:tcW w:w="1574" w:type="pct"/>
+          </w:tcPr>
+          <w:p>
+            <w:pPr>
+              <w:rPr>
+                <w:rFonts w:ascii="Arial" w:hAnsi="Arial" w:cs="Arial"/>
+              </w:rPr>
+            </w:pPr>
+            <w:r>
+              <w:rPr>
+                <w:rFonts w:ascii="Arial" w:hAnsi="Arial" w:cs="Arial"/>
+              </w:rPr>
+              <w:t>Customer Id from Customer table</w:t>
+            </w:r>
+          </w:p>
+        </w:tc>
+        <w:tc>
+          <w:tcPr>
+            <w:tcW w:w="1502" w:type="pct"/>
+          </w:tcPr>
+          <w:p>
+            <w:pPr>
+              <w:rPr>
+                <w:rFonts w:ascii="Arial" w:hAnsi="Arial" w:cs="Arial"/>
+              </w:rPr>
+            </w:pPr>
+            <w:r>
+              <w:rPr>
+                <w:rFonts w:ascii="Arial" w:hAnsi="Arial" w:cs="Arial"/>
+              </w:rPr>
+              <w:t>Foreign Key join to Customer table</w:t>
+            </w:r>
+            <w:r>
+              <w:rPr>
+                <w:rFonts w:ascii="Arial" w:hAnsi="Arial" w:cs="Arial"/>
+              </w:rPr>
+              <w:t xml:space="preserve">; </w:t>
+            </w:r>
+            <w:proofErr w:type="gramStart"/>
+            <w:r>
+              <w:rPr>
+                <w:rFonts w:ascii="Arial" w:hAnsi="Arial" w:cs="Arial"/>
+              </w:rPr>
+              <w:t>Non Null</w:t>
+            </w:r>
+            <w:proofErr w:type="gramEnd"/>
+            <w:r>
+              <w:rPr>
+                <w:rFonts w:ascii="Arial" w:hAnsi="Arial" w:cs="Arial"/>
+              </w:rPr>
+              <w:t>; Default 0</w:t>
             </w:r>
           </w:p>
         </w:tc>
@@ -1658,7 +1884,7 @@
       <w:tr>
         <w:tc>
           <w:tcPr>
-            <w:tcW w:w="913" w:type="pct"/>
+            <w:tcW w:w="1006" w:type="pct"/>
           </w:tcPr>
           <w:p>
             <w:pPr>
@@ -1678,7 +1904,7 @@
         </w:tc>
         <w:tc>
           <w:tcPr>
-            <w:tcW w:w="1012" w:type="pct"/>
+            <w:tcW w:w="918" w:type="pct"/>
           </w:tcPr>
           <w:p>
             <w:pPr>
@@ -1704,7 +1930,7 @@
         </w:tc>
         <w:tc>
           <w:tcPr>
-            <w:tcW w:w="1542" w:type="pct"/>
+            <w:tcW w:w="1574" w:type="pct"/>
           </w:tcPr>
           <w:p>
             <w:pPr>
@@ -1722,7 +1948,7 @@
         </w:tc>
         <w:tc>
           <w:tcPr>
-            <w:tcW w:w="1533" w:type="pct"/>
+            <w:tcW w:w="1502" w:type="pct"/>
           </w:tcPr>
           <w:p>
             <w:pPr>
@@ -1738,13 +1964,31 @@
               <w:t>Non Null</w:t>
             </w:r>
             <w:proofErr w:type="gramEnd"/>
+            <w:r>
+              <w:rPr>
+                <w:rFonts w:ascii="Arial" w:hAnsi="Arial" w:cs="Arial"/>
+              </w:rPr>
+              <w:t xml:space="preserve">; </w:t>
+            </w:r>
+            <w:r>
+              <w:rPr>
+                <w:rFonts w:ascii="Arial" w:hAnsi="Arial" w:cs="Arial"/>
+              </w:rPr>
+              <w:t>Default 0</w:t>
+            </w:r>
+            <w:r>
+              <w:rPr>
+                <w:rFonts w:ascii="Arial" w:hAnsi="Arial" w:cs="Arial"/>
+              </w:rPr>
+              <w:t>.0</w:t>
+            </w:r>
           </w:p>
         </w:tc>
       </w:tr>
       <w:tr>
         <w:tc>
           <w:tcPr>
-            <w:tcW w:w="913" w:type="pct"/>
+            <w:tcW w:w="1006" w:type="pct"/>
           </w:tcPr>
           <w:p>
             <w:pPr>
@@ -1776,7 +2020,7 @@
         </w:tc>
         <w:tc>
           <w:tcPr>
-            <w:tcW w:w="1012" w:type="pct"/>
+            <w:tcW w:w="918" w:type="pct"/>
           </w:tcPr>
           <w:p>
             <w:pPr>
@@ -1794,25 +2038,19 @@
         </w:tc>
         <w:tc>
           <w:tcPr>
-            <w:tcW w:w="1542" w:type="pct"/>
-          </w:tcPr>
-          <w:p>
-            <w:pPr>
-              <w:rPr>
-                <w:rFonts w:ascii="Arial" w:hAnsi="Arial" w:cs="Arial"/>
-              </w:rPr>
-            </w:pPr>
-            <w:r>
-              <w:rPr>
-                <w:rFonts w:ascii="Arial" w:hAnsi="Arial" w:cs="Arial"/>
-              </w:rPr>
-              <w:t>Payment way</w:t>
-            </w:r>
-            <w:r>
-              <w:rPr>
-                <w:rFonts w:ascii="Arial" w:hAnsi="Arial" w:cs="Arial"/>
-              </w:rPr>
-              <w:t xml:space="preserve"> from </w:t>
+            <w:tcW w:w="1574" w:type="pct"/>
+          </w:tcPr>
+          <w:p>
+            <w:pPr>
+              <w:rPr>
+                <w:rFonts w:ascii="Arial" w:hAnsi="Arial" w:cs="Arial"/>
+              </w:rPr>
+            </w:pPr>
+            <w:r>
+              <w:rPr>
+                <w:rFonts w:ascii="Arial" w:hAnsi="Arial" w:cs="Arial"/>
+              </w:rPr>
+              <w:t xml:space="preserve">Payment way from </w:t>
             </w:r>
             <w:proofErr w:type="spellStart"/>
             <w:r>
@@ -1832,7 +2070,7 @@
         </w:tc>
         <w:tc>
           <w:tcPr>
-            <w:tcW w:w="1533" w:type="pct"/>
+            <w:tcW w:w="1502" w:type="pct"/>
           </w:tcPr>
           <w:p>
             <w:pPr>
@@ -1850,19 +2088,7 @@
               <w:rPr>
                 <w:rFonts w:ascii="Arial" w:hAnsi="Arial" w:cs="Arial"/>
               </w:rPr>
-              <w:t xml:space="preserve">; </w:t>
-            </w:r>
-            <w:r>
-              <w:rPr>
-                <w:rFonts w:ascii="Arial" w:hAnsi="Arial" w:cs="Arial"/>
-              </w:rPr>
-              <w:t>Default</w:t>
-            </w:r>
-            <w:r>
-              <w:rPr>
-                <w:rFonts w:ascii="Arial" w:hAnsi="Arial" w:cs="Arial"/>
-              </w:rPr>
-              <w:t xml:space="preserve"> 0</w:t>
+              <w:t>; Default 0</w:t>
             </w:r>
           </w:p>
         </w:tc>
@@ -1870,7 +2096,7 @@
       <w:tr>
         <w:tc>
           <w:tcPr>
-            <w:tcW w:w="913" w:type="pct"/>
+            <w:tcW w:w="1006" w:type="pct"/>
           </w:tcPr>
           <w:p>
             <w:pPr>
@@ -1888,7 +2114,7 @@
         </w:tc>
         <w:tc>
           <w:tcPr>
-            <w:tcW w:w="1012" w:type="pct"/>
+            <w:tcW w:w="918" w:type="pct"/>
           </w:tcPr>
           <w:p>
             <w:pPr>
@@ -1906,7 +2132,7 @@
         </w:tc>
         <w:tc>
           <w:tcPr>
-            <w:tcW w:w="1542" w:type="pct"/>
+            <w:tcW w:w="1574" w:type="pct"/>
           </w:tcPr>
           <w:p>
             <w:pPr>
@@ -1924,7 +2150,7 @@
         </w:tc>
         <w:tc>
           <w:tcPr>
-            <w:tcW w:w="1533" w:type="pct"/>
+            <w:tcW w:w="1502" w:type="pct"/>
           </w:tcPr>
           <w:p>
             <w:pPr>
@@ -1968,19 +2194,19 @@
     <w:tbl>
       <w:tblPr>
         <w:tblStyle w:val="TableGrid"/>
-        <w:tblW w:w="4995" w:type="pct"/>
+        <w:tblW w:w="5000" w:type="pct"/>
         <w:tblLook w:val="04A0" w:firstRow="1" w:lastRow="0" w:firstColumn="1" w:lastColumn="0" w:noHBand="0" w:noVBand="1"/>
       </w:tblPr>
       <w:tblGrid>
-        <w:gridCol w:w="1880"/>
+        <w:gridCol w:w="1879"/>
         <w:gridCol w:w="1928"/>
-        <w:gridCol w:w="2774"/>
-        <w:gridCol w:w="2759"/>
+        <w:gridCol w:w="2487"/>
+        <w:gridCol w:w="3056"/>
       </w:tblGrid>
       <w:tr>
         <w:tc>
           <w:tcPr>
-            <w:tcW w:w="1006" w:type="pct"/>
+            <w:tcW w:w="1005" w:type="pct"/>
           </w:tcPr>
           <w:p>
             <w:pPr>
@@ -1998,7 +2224,7 @@
         </w:tc>
         <w:tc>
           <w:tcPr>
-            <w:tcW w:w="1032" w:type="pct"/>
+            <w:tcW w:w="1031" w:type="pct"/>
           </w:tcPr>
           <w:p>
             <w:pPr>
@@ -2016,7 +2242,7 @@
         </w:tc>
         <w:tc>
           <w:tcPr>
-            <w:tcW w:w="1485" w:type="pct"/>
+            <w:tcW w:w="1330" w:type="pct"/>
           </w:tcPr>
           <w:p>
             <w:pPr>
@@ -2034,7 +2260,7 @@
         </w:tc>
         <w:tc>
           <w:tcPr>
-            <w:tcW w:w="1477" w:type="pct"/>
+            <w:tcW w:w="1634" w:type="pct"/>
           </w:tcPr>
           <w:p>
             <w:pPr>
@@ -2054,7 +2280,7 @@
       <w:tr>
         <w:tc>
           <w:tcPr>
-            <w:tcW w:w="1006" w:type="pct"/>
+            <w:tcW w:w="1005" w:type="pct"/>
           </w:tcPr>
           <w:p>
             <w:pPr>
@@ -2074,7 +2300,7 @@
         </w:tc>
         <w:tc>
           <w:tcPr>
-            <w:tcW w:w="1032" w:type="pct"/>
+            <w:tcW w:w="1031" w:type="pct"/>
           </w:tcPr>
           <w:p>
             <w:pPr>
@@ -2092,7 +2318,7 @@
         </w:tc>
         <w:tc>
           <w:tcPr>
-            <w:tcW w:w="1485" w:type="pct"/>
+            <w:tcW w:w="1330" w:type="pct"/>
           </w:tcPr>
           <w:p>
             <w:pPr>
@@ -2110,27 +2336,35 @@
         </w:tc>
         <w:tc>
           <w:tcPr>
-            <w:tcW w:w="1477" w:type="pct"/>
-          </w:tcPr>
-          <w:p>
-            <w:pPr>
-              <w:rPr>
-                <w:rFonts w:ascii="Arial" w:hAnsi="Arial" w:cs="Arial"/>
-              </w:rPr>
-            </w:pPr>
-            <w:r>
-              <w:rPr>
-                <w:rFonts w:ascii="Arial" w:hAnsi="Arial" w:cs="Arial"/>
-              </w:rPr>
-              <w:t>Primary Key; Auto Increment, Unique, Non Null</w:t>
-            </w:r>
+            <w:tcW w:w="1634" w:type="pct"/>
+          </w:tcPr>
+          <w:p>
+            <w:pPr>
+              <w:rPr>
+                <w:rFonts w:ascii="Arial" w:hAnsi="Arial" w:cs="Arial"/>
+              </w:rPr>
+            </w:pPr>
+            <w:r>
+              <w:rPr>
+                <w:rFonts w:ascii="Arial" w:hAnsi="Arial" w:cs="Arial"/>
+              </w:rPr>
+              <w:t xml:space="preserve">Primary Key; Auto Increment, Unique, </w:t>
+            </w:r>
+            <w:proofErr w:type="gramStart"/>
+            <w:r>
+              <w:rPr>
+                <w:rFonts w:ascii="Arial" w:hAnsi="Arial" w:cs="Arial"/>
+              </w:rPr>
+              <w:t>Non Null</w:t>
+            </w:r>
+            <w:proofErr w:type="gramEnd"/>
           </w:p>
         </w:tc>
       </w:tr>
       <w:tr>
         <w:tc>
           <w:tcPr>
-            <w:tcW w:w="1006" w:type="pct"/>
+            <w:tcW w:w="1005" w:type="pct"/>
           </w:tcPr>
           <w:p>
             <w:pPr>
@@ -2143,6 +2377,7 @@
               <w:rPr>
                 <w:rFonts w:ascii="Arial" w:hAnsi="Arial" w:cs="Arial"/>
               </w:rPr>
+              <w:lastRenderedPageBreak/>
               <w:t>product_n</w:t>
             </w:r>
             <w:r>
@@ -2156,7 +2391,7 @@
         </w:tc>
         <w:tc>
           <w:tcPr>
-            <w:tcW w:w="1032" w:type="pct"/>
+            <w:tcW w:w="1031" w:type="pct"/>
           </w:tcPr>
           <w:p>
             <w:pPr>
@@ -2188,7 +2423,7 @@
         </w:tc>
         <w:tc>
           <w:tcPr>
-            <w:tcW w:w="1485" w:type="pct"/>
+            <w:tcW w:w="1330" w:type="pct"/>
           </w:tcPr>
           <w:p>
             <w:pPr>
@@ -2212,53 +2447,65 @@
         </w:tc>
         <w:tc>
           <w:tcPr>
-            <w:tcW w:w="1477" w:type="pct"/>
-          </w:tcPr>
-          <w:p>
-            <w:pPr>
-              <w:rPr>
-                <w:rFonts w:ascii="Arial" w:hAnsi="Arial" w:cs="Arial"/>
-              </w:rPr>
-            </w:pPr>
-            <w:r>
-              <w:rPr>
-                <w:rFonts w:ascii="Arial" w:hAnsi="Arial" w:cs="Arial"/>
-              </w:rPr>
-              <w:t xml:space="preserve">Non </w:t>
-            </w:r>
+            <w:tcW w:w="1634" w:type="pct"/>
+          </w:tcPr>
+          <w:p>
+            <w:pPr>
+              <w:rPr>
+                <w:rFonts w:ascii="Arial" w:hAnsi="Arial" w:cs="Arial"/>
+              </w:rPr>
+            </w:pPr>
+            <w:r>
+              <w:rPr>
+                <w:rFonts w:ascii="Arial" w:hAnsi="Arial" w:cs="Arial"/>
+              </w:rPr>
+              <w:t>Non Null</w:t>
+            </w:r>
+            <w:r>
+              <w:rPr>
+                <w:rFonts w:ascii="Arial" w:hAnsi="Arial" w:cs="Arial"/>
+              </w:rPr>
+              <w:t xml:space="preserve">; </w:t>
+            </w:r>
+            <w:r>
+              <w:rPr>
+                <w:rFonts w:ascii="Arial" w:hAnsi="Arial" w:cs="Arial"/>
+              </w:rPr>
+              <w:t>Unique</w:t>
+            </w:r>
+            <w:r>
+              <w:rPr>
+                <w:rFonts w:ascii="Arial" w:hAnsi="Arial" w:cs="Arial"/>
+              </w:rPr>
+              <w:t>;</w:t>
+            </w:r>
+            <w:r>
+              <w:rPr>
+                <w:rFonts w:ascii="Arial" w:hAnsi="Arial" w:cs="Arial"/>
+              </w:rPr>
+              <w:t xml:space="preserve"> Default </w:t>
+            </w:r>
+            <w:proofErr w:type="spellStart"/>
             <w:proofErr w:type="gramStart"/>
             <w:r>
               <w:rPr>
                 <w:rFonts w:ascii="Arial" w:hAnsi="Arial" w:cs="Arial"/>
               </w:rPr>
-              <w:t>Null</w:t>
-            </w:r>
-            <w:r>
-              <w:rPr>
-                <w:rFonts w:ascii="Arial" w:hAnsi="Arial" w:cs="Arial"/>
-              </w:rPr>
-              <w:t xml:space="preserve"> :</w:t>
+              <w:t>concat</w:t>
+            </w:r>
+            <w:proofErr w:type="spellEnd"/>
+            <w:r>
+              <w:rPr>
+                <w:rFonts w:ascii="Arial" w:hAnsi="Arial" w:cs="Arial"/>
+              </w:rPr>
+              <w:t>( '</w:t>
             </w:r>
             <w:proofErr w:type="gramEnd"/>
             <w:r>
               <w:rPr>
                 <w:rFonts w:ascii="Arial" w:hAnsi="Arial" w:cs="Arial"/>
               </w:rPr>
-              <w:t xml:space="preserve"> Default </w:t>
-            </w:r>
-            <w:proofErr w:type="spellStart"/>
-            <w:r>
-              <w:rPr>
-                <w:rFonts w:ascii="Arial" w:hAnsi="Arial" w:cs="Arial"/>
-              </w:rPr>
-              <w:t>concat</w:t>
-            </w:r>
-            <w:proofErr w:type="spellEnd"/>
-            <w:r>
-              <w:rPr>
-                <w:rFonts w:ascii="Arial" w:hAnsi="Arial" w:cs="Arial"/>
-              </w:rPr>
-              <w:t>( 'TBD' ,UUID())</w:t>
+              <w:t>TBD' ,UUID())</w:t>
             </w:r>
           </w:p>
         </w:tc>
@@ -2266,7 +2513,7 @@
       <w:tr>
         <w:tc>
           <w:tcPr>
-            <w:tcW w:w="1006" w:type="pct"/>
+            <w:tcW w:w="1005" w:type="pct"/>
           </w:tcPr>
           <w:p>
             <w:pPr>
@@ -2284,7 +2531,7 @@
         </w:tc>
         <w:tc>
           <w:tcPr>
-            <w:tcW w:w="1032" w:type="pct"/>
+            <w:tcW w:w="1031" w:type="pct"/>
           </w:tcPr>
           <w:p>
             <w:pPr>
@@ -2310,31 +2557,25 @@
         </w:tc>
         <w:tc>
           <w:tcPr>
-            <w:tcW w:w="1485" w:type="pct"/>
-          </w:tcPr>
-          <w:p>
-            <w:pPr>
-              <w:rPr>
-                <w:rFonts w:ascii="Arial" w:hAnsi="Arial" w:cs="Arial"/>
-              </w:rPr>
-            </w:pPr>
-            <w:r>
-              <w:rPr>
-                <w:rFonts w:ascii="Arial" w:hAnsi="Arial" w:cs="Arial"/>
-              </w:rPr>
-              <w:t xml:space="preserve">Product </w:t>
-            </w:r>
-            <w:r>
-              <w:rPr>
-                <w:rFonts w:ascii="Arial" w:hAnsi="Arial" w:cs="Arial"/>
-              </w:rPr>
-              <w:t>price</w:t>
-            </w:r>
-          </w:p>
-        </w:tc>
-        <w:tc>
-          <w:tcPr>
-            <w:tcW w:w="1477" w:type="pct"/>
+            <w:tcW w:w="1330" w:type="pct"/>
+          </w:tcPr>
+          <w:p>
+            <w:pPr>
+              <w:rPr>
+                <w:rFonts w:ascii="Arial" w:hAnsi="Arial" w:cs="Arial"/>
+              </w:rPr>
+            </w:pPr>
+            <w:r>
+              <w:rPr>
+                <w:rFonts w:ascii="Arial" w:hAnsi="Arial" w:cs="Arial"/>
+              </w:rPr>
+              <w:t>Product price</w:t>
+            </w:r>
+          </w:p>
+        </w:tc>
+        <w:tc>
+          <w:tcPr>
+            <w:tcW w:w="1634" w:type="pct"/>
           </w:tcPr>
           <w:p>
             <w:pPr>
@@ -2366,13 +2607,7 @@
               <w:rPr>
                 <w:rFonts w:ascii="Arial" w:hAnsi="Arial" w:cs="Arial"/>
               </w:rPr>
-              <w:t xml:space="preserve"> </w:t>
-            </w:r>
-            <w:r>
-              <w:rPr>
-                <w:rFonts w:ascii="Arial" w:hAnsi="Arial" w:cs="Arial"/>
-              </w:rPr>
-              <w:t>Default 0.00</w:t>
+              <w:t xml:space="preserve"> Default 0.00</w:t>
             </w:r>
           </w:p>
         </w:tc>
@@ -2380,7 +2615,7 @@
       <w:tr>
         <w:tc>
           <w:tcPr>
-            <w:tcW w:w="1006" w:type="pct"/>
+            <w:tcW w:w="1005" w:type="pct"/>
           </w:tcPr>
           <w:p>
             <w:pPr>
@@ -2398,7 +2633,7 @@
         </w:tc>
         <w:tc>
           <w:tcPr>
-            <w:tcW w:w="1032" w:type="pct"/>
+            <w:tcW w:w="1031" w:type="pct"/>
           </w:tcPr>
           <w:p>
             <w:pPr>
@@ -2430,31 +2665,25 @@
         </w:tc>
         <w:tc>
           <w:tcPr>
-            <w:tcW w:w="1485" w:type="pct"/>
-          </w:tcPr>
-          <w:p>
-            <w:pPr>
-              <w:rPr>
-                <w:rFonts w:ascii="Arial" w:hAnsi="Arial" w:cs="Arial"/>
-              </w:rPr>
-            </w:pPr>
-            <w:r>
-              <w:rPr>
-                <w:rFonts w:ascii="Arial" w:hAnsi="Arial" w:cs="Arial"/>
-              </w:rPr>
-              <w:t xml:space="preserve">Product </w:t>
-            </w:r>
-            <w:r>
-              <w:rPr>
-                <w:rFonts w:ascii="Arial" w:hAnsi="Arial" w:cs="Arial"/>
-              </w:rPr>
-              <w:t>ingredients</w:t>
-            </w:r>
-          </w:p>
-        </w:tc>
-        <w:tc>
-          <w:tcPr>
-            <w:tcW w:w="1477" w:type="pct"/>
+            <w:tcW w:w="1330" w:type="pct"/>
+          </w:tcPr>
+          <w:p>
+            <w:pPr>
+              <w:rPr>
+                <w:rFonts w:ascii="Arial" w:hAnsi="Arial" w:cs="Arial"/>
+              </w:rPr>
+            </w:pPr>
+            <w:r>
+              <w:rPr>
+                <w:rFonts w:ascii="Arial" w:hAnsi="Arial" w:cs="Arial"/>
+              </w:rPr>
+              <w:t>Product ingredients</w:t>
+            </w:r>
+          </w:p>
+        </w:tc>
+        <w:tc>
+          <w:tcPr>
+            <w:tcW w:w="1634" w:type="pct"/>
           </w:tcPr>
           <w:p>
             <w:pPr>
@@ -2480,7 +2709,7 @@
       <w:tr>
         <w:tc>
           <w:tcPr>
-            <w:tcW w:w="1006" w:type="pct"/>
+            <w:tcW w:w="1005" w:type="pct"/>
           </w:tcPr>
           <w:p>
             <w:pPr>
@@ -2493,7 +2722,6 @@
               <w:rPr>
                 <w:rFonts w:ascii="Arial" w:hAnsi="Arial" w:cs="Arial"/>
               </w:rPr>
-              <w:lastRenderedPageBreak/>
               <w:t>C</w:t>
             </w:r>
             <w:r>
@@ -2513,7 +2741,7 @@
         </w:tc>
         <w:tc>
           <w:tcPr>
-            <w:tcW w:w="1032" w:type="pct"/>
+            <w:tcW w:w="1031" w:type="pct"/>
           </w:tcPr>
           <w:p>
             <w:pPr>
@@ -2531,62 +2759,40 @@
         </w:tc>
         <w:tc>
           <w:tcPr>
-            <w:tcW w:w="1485" w:type="pct"/>
-          </w:tcPr>
-          <w:p>
-            <w:pPr>
-              <w:rPr>
-                <w:rFonts w:ascii="Arial" w:hAnsi="Arial" w:cs="Arial"/>
-              </w:rPr>
-            </w:pPr>
-            <w:r>
-              <w:rPr>
-                <w:rFonts w:ascii="Arial" w:hAnsi="Arial" w:cs="Arial"/>
-              </w:rPr>
-              <w:t xml:space="preserve">Category </w:t>
-            </w:r>
-            <w:r>
-              <w:rPr>
-                <w:rFonts w:ascii="Arial" w:hAnsi="Arial" w:cs="Arial"/>
-              </w:rPr>
-              <w:t xml:space="preserve">from </w:t>
-            </w:r>
-            <w:r>
-              <w:rPr>
-                <w:rFonts w:ascii="Arial" w:hAnsi="Arial" w:cs="Arial"/>
-              </w:rPr>
-              <w:t>categories</w:t>
-            </w:r>
-            <w:r>
-              <w:rPr>
-                <w:rFonts w:ascii="Arial" w:hAnsi="Arial" w:cs="Arial"/>
-              </w:rPr>
-              <w:t xml:space="preserve"> table</w:t>
-            </w:r>
-          </w:p>
-        </w:tc>
-        <w:tc>
-          <w:tcPr>
-            <w:tcW w:w="1477" w:type="pct"/>
-          </w:tcPr>
-          <w:p>
-            <w:pPr>
-              <w:rPr>
-                <w:rFonts w:ascii="Arial" w:hAnsi="Arial" w:cs="Arial"/>
-              </w:rPr>
-            </w:pPr>
-            <w:r>
-              <w:rPr>
-                <w:rFonts w:ascii="Arial" w:hAnsi="Arial" w:cs="Arial"/>
-              </w:rPr>
-              <w:t xml:space="preserve">Foreign Key join to </w:t>
-            </w:r>
-            <w:r>
-              <w:rPr>
-                <w:rFonts w:ascii="Arial" w:hAnsi="Arial" w:cs="Arial"/>
-              </w:rPr>
-              <w:t xml:space="preserve">categories </w:t>
-            </w:r>
+            <w:tcW w:w="1330" w:type="pct"/>
+          </w:tcPr>
+          <w:p>
+            <w:pPr>
+              <w:rPr>
+                <w:rFonts w:ascii="Arial" w:hAnsi="Arial" w:cs="Arial"/>
+              </w:rPr>
+            </w:pPr>
+            <w:r>
+              <w:rPr>
+                <w:rFonts w:ascii="Arial" w:hAnsi="Arial" w:cs="Arial"/>
+              </w:rPr>
+              <w:t>Category from categories table</w:t>
+            </w:r>
+          </w:p>
+        </w:tc>
+        <w:tc>
+          <w:tcPr>
+            <w:tcW w:w="1634" w:type="pct"/>
+          </w:tcPr>
+          <w:p>
+            <w:pPr>
+              <w:rPr>
+                <w:rFonts w:ascii="Arial" w:hAnsi="Arial" w:cs="Arial"/>
+              </w:rPr>
+            </w:pPr>
+            <w:r>
+              <w:rPr>
+                <w:rFonts w:ascii="Arial" w:hAnsi="Arial" w:cs="Arial"/>
+              </w:rPr>
+              <w:t xml:space="preserve">Foreign Key join to categories </w:t>
+            </w:r>
+            <w:proofErr w:type="spellStart"/>
+            <w:proofErr w:type="gramStart"/>
             <w:r>
               <w:rPr>
                 <w:rFonts w:ascii="Arial" w:hAnsi="Arial" w:cs="Arial"/>
@@ -2597,13 +2803,21 @@
               <w:rPr>
                 <w:rFonts w:ascii="Arial" w:hAnsi="Arial" w:cs="Arial"/>
               </w:rPr>
-              <w:t>; Default ‘TBD</w:t>
-            </w:r>
-            <w:r>
-              <w:rPr>
-                <w:rFonts w:ascii="Arial" w:hAnsi="Arial" w:cs="Arial"/>
-              </w:rPr>
-              <w:t>’</w:t>
+              <w:t>;Default</w:t>
+            </w:r>
+            <w:proofErr w:type="spellEnd"/>
+            <w:proofErr w:type="gramEnd"/>
+            <w:r>
+              <w:rPr>
+                <w:rFonts w:ascii="Arial" w:hAnsi="Arial" w:cs="Arial"/>
+              </w:rPr>
+              <w:t xml:space="preserve"> </w:t>
+            </w:r>
+            <w:r>
+              <w:rPr>
+                <w:rFonts w:ascii="Arial" w:hAnsi="Arial" w:cs="Arial"/>
+              </w:rPr>
+              <w:t>0</w:t>
             </w:r>
           </w:p>
         </w:tc>
@@ -2611,7 +2825,7 @@
       <w:tr>
         <w:tc>
           <w:tcPr>
-            <w:tcW w:w="1006" w:type="pct"/>
+            <w:tcW w:w="1005" w:type="pct"/>
           </w:tcPr>
           <w:p>
             <w:pPr>
@@ -2624,6 +2838,51 @@
               <w:rPr>
                 <w:rFonts w:ascii="Arial" w:hAnsi="Arial" w:cs="Arial"/>
               </w:rPr>
+              <w:t>NutritionFacts_Id</w:t>
+            </w:r>
+            <w:proofErr w:type="spellEnd"/>
+          </w:p>
+          <w:p>
+            <w:pPr>
+              <w:rPr>
+                <w:rFonts w:ascii="Arial" w:hAnsi="Arial" w:cs="Arial"/>
+              </w:rPr>
+            </w:pPr>
+          </w:p>
+        </w:tc>
+        <w:tc>
+          <w:tcPr>
+            <w:tcW w:w="1031" w:type="pct"/>
+          </w:tcPr>
+          <w:p>
+            <w:pPr>
+              <w:rPr>
+                <w:rFonts w:ascii="Arial" w:hAnsi="Arial" w:cs="Arial"/>
+              </w:rPr>
+            </w:pPr>
+            <w:r>
+              <w:rPr>
+                <w:rFonts w:ascii="Arial" w:hAnsi="Arial" w:cs="Arial"/>
+              </w:rPr>
+              <w:t>INT</w:t>
+            </w:r>
+          </w:p>
+        </w:tc>
+        <w:tc>
+          <w:tcPr>
+            <w:tcW w:w="1330" w:type="pct"/>
+          </w:tcPr>
+          <w:p>
+            <w:pPr>
+              <w:rPr>
+                <w:rFonts w:ascii="Arial" w:hAnsi="Arial" w:cs="Arial"/>
+              </w:rPr>
+            </w:pPr>
+            <w:proofErr w:type="spellStart"/>
+            <w:r>
+              <w:rPr>
+                <w:rFonts w:ascii="Arial" w:hAnsi="Arial" w:cs="Arial"/>
+              </w:rPr>
               <w:t>NutritionFacts</w:t>
             </w:r>
             <w:r>
@@ -2633,43 +2892,18 @@
               <w:t>_Id</w:t>
             </w:r>
             <w:proofErr w:type="spellEnd"/>
-          </w:p>
-          <w:p>
-            <w:pPr>
-              <w:rPr>
-                <w:rFonts w:ascii="Arial" w:hAnsi="Arial" w:cs="Arial"/>
-              </w:rPr>
-            </w:pPr>
-          </w:p>
-        </w:tc>
-        <w:tc>
-          <w:tcPr>
-            <w:tcW w:w="1032" w:type="pct"/>
-          </w:tcPr>
-          <w:p>
-            <w:pPr>
-              <w:rPr>
-                <w:rFonts w:ascii="Arial" w:hAnsi="Arial" w:cs="Arial"/>
-              </w:rPr>
-            </w:pPr>
-            <w:r>
-              <w:rPr>
-                <w:rFonts w:ascii="Arial" w:hAnsi="Arial" w:cs="Arial"/>
-              </w:rPr>
-              <w:t>INT</w:t>
-            </w:r>
-          </w:p>
-        </w:tc>
-        <w:tc>
-          <w:tcPr>
-            <w:tcW w:w="1485" w:type="pct"/>
-          </w:tcPr>
-          <w:p>
-            <w:pPr>
-              <w:rPr>
-                <w:rFonts w:ascii="Arial" w:hAnsi="Arial" w:cs="Arial"/>
-              </w:rPr>
-            </w:pPr>
+            <w:r>
+              <w:rPr>
+                <w:rFonts w:ascii="Arial" w:hAnsi="Arial" w:cs="Arial"/>
+              </w:rPr>
+              <w:t xml:space="preserve"> </w:t>
+            </w:r>
+            <w:r>
+              <w:rPr>
+                <w:rFonts w:ascii="Arial" w:hAnsi="Arial" w:cs="Arial"/>
+              </w:rPr>
+              <w:t xml:space="preserve">from </w:t>
+            </w:r>
             <w:proofErr w:type="spellStart"/>
             <w:r>
               <w:rPr>
@@ -2677,12 +2911,6 @@
               </w:rPr>
               <w:t>NutritionFacts</w:t>
             </w:r>
-            <w:r>
-              <w:rPr>
-                <w:rFonts w:ascii="Arial" w:hAnsi="Arial" w:cs="Arial"/>
-              </w:rPr>
-              <w:t>_Id</w:t>
-            </w:r>
             <w:proofErr w:type="spellEnd"/>
             <w:r>
               <w:rPr>
@@ -2694,7 +2922,25 @@
               <w:rPr>
                 <w:rFonts w:ascii="Arial" w:hAnsi="Arial" w:cs="Arial"/>
               </w:rPr>
-              <w:t xml:space="preserve">from </w:t>
+              <w:t>table</w:t>
+            </w:r>
+          </w:p>
+        </w:tc>
+        <w:tc>
+          <w:tcPr>
+            <w:tcW w:w="1634" w:type="pct"/>
+          </w:tcPr>
+          <w:p>
+            <w:pPr>
+              <w:rPr>
+                <w:rFonts w:ascii="Arial" w:hAnsi="Arial" w:cs="Arial"/>
+              </w:rPr>
+            </w:pPr>
+            <w:r>
+              <w:rPr>
+                <w:rFonts w:ascii="Arial" w:hAnsi="Arial" w:cs="Arial"/>
+              </w:rPr>
+              <w:t xml:space="preserve">Foreign Key join to </w:t>
             </w:r>
             <w:proofErr w:type="spellStart"/>
             <w:r>
@@ -2708,63 +2954,13 @@
               <w:rPr>
                 <w:rFonts w:ascii="Arial" w:hAnsi="Arial" w:cs="Arial"/>
               </w:rPr>
-              <w:t xml:space="preserve"> </w:t>
-            </w:r>
-            <w:r>
-              <w:rPr>
-                <w:rFonts w:ascii="Arial" w:hAnsi="Arial" w:cs="Arial"/>
-              </w:rPr>
-              <w:t>table</w:t>
-            </w:r>
-          </w:p>
-        </w:tc>
-        <w:tc>
-          <w:tcPr>
-            <w:tcW w:w="1477" w:type="pct"/>
-          </w:tcPr>
-          <w:p>
-            <w:pPr>
-              <w:rPr>
-                <w:rFonts w:ascii="Arial" w:hAnsi="Arial" w:cs="Arial"/>
-              </w:rPr>
-            </w:pPr>
-            <w:r>
-              <w:rPr>
-                <w:rFonts w:ascii="Arial" w:hAnsi="Arial" w:cs="Arial"/>
-              </w:rPr>
-              <w:t xml:space="preserve">Foreign Key join to </w:t>
-            </w:r>
-            <w:proofErr w:type="spellStart"/>
-            <w:r>
-              <w:rPr>
-                <w:rFonts w:ascii="Arial" w:hAnsi="Arial" w:cs="Arial"/>
-              </w:rPr>
-              <w:t>NutritionFacts</w:t>
-            </w:r>
-            <w:proofErr w:type="spellEnd"/>
-            <w:r>
-              <w:rPr>
-                <w:rFonts w:ascii="Arial" w:hAnsi="Arial" w:cs="Arial"/>
-              </w:rPr>
               <w:t xml:space="preserve"> table</w:t>
             </w:r>
             <w:r>
               <w:rPr>
                 <w:rFonts w:ascii="Arial" w:hAnsi="Arial" w:cs="Arial"/>
               </w:rPr>
-              <w:t xml:space="preserve">; </w:t>
-            </w:r>
-            <w:r>
-              <w:rPr>
-                <w:rFonts w:ascii="Arial" w:hAnsi="Arial" w:cs="Arial"/>
-              </w:rPr>
-              <w:t xml:space="preserve">Default </w:t>
-            </w:r>
-            <w:r>
-              <w:rPr>
-                <w:rFonts w:ascii="Arial" w:hAnsi="Arial" w:cs="Arial"/>
-              </w:rPr>
-              <w:t>0</w:t>
+              <w:t>; Default 0</w:t>
             </w:r>
           </w:p>
         </w:tc>
@@ -2801,10 +2997,10 @@
         <w:tblLook w:val="04A0" w:firstRow="1" w:lastRow="0" w:firstColumn="1" w:lastColumn="0" w:noHBand="0" w:noVBand="1"/>
       </w:tblPr>
       <w:tblGrid>
-        <w:gridCol w:w="2430"/>
+        <w:gridCol w:w="2431"/>
         <w:gridCol w:w="1650"/>
-        <w:gridCol w:w="2640"/>
-        <w:gridCol w:w="2621"/>
+        <w:gridCol w:w="2574"/>
+        <w:gridCol w:w="2686"/>
       </w:tblGrid>
       <w:tr>
         <w:tc>
@@ -2845,7 +3041,7 @@
         </w:tc>
         <w:tc>
           <w:tcPr>
-            <w:tcW w:w="1413" w:type="pct"/>
+            <w:tcW w:w="1378" w:type="pct"/>
           </w:tcPr>
           <w:p>
             <w:pPr>
@@ -2863,7 +3059,7 @@
         </w:tc>
         <w:tc>
           <w:tcPr>
-            <w:tcW w:w="1403" w:type="pct"/>
+            <w:tcW w:w="1438" w:type="pct"/>
           </w:tcPr>
           <w:p>
             <w:pPr>
@@ -2927,7 +3123,7 @@
         </w:tc>
         <w:tc>
           <w:tcPr>
-            <w:tcW w:w="1413" w:type="pct"/>
+            <w:tcW w:w="1378" w:type="pct"/>
           </w:tcPr>
           <w:p>
             <w:pPr>
@@ -2945,7 +3141,7 @@
         </w:tc>
         <w:tc>
           <w:tcPr>
-            <w:tcW w:w="1403" w:type="pct"/>
+            <w:tcW w:w="1438" w:type="pct"/>
           </w:tcPr>
           <w:p>
             <w:pPr>
@@ -3005,19 +3201,13 @@
               <w:rPr>
                 <w:rFonts w:ascii="Arial" w:hAnsi="Arial" w:cs="Arial"/>
               </w:rPr>
-              <w:t>6</w:t>
-            </w:r>
-            <w:r>
-              <w:rPr>
-                <w:rFonts w:ascii="Arial" w:hAnsi="Arial" w:cs="Arial"/>
-              </w:rPr>
-              <w:t>,2)</w:t>
-            </w:r>
-          </w:p>
-        </w:tc>
-        <w:tc>
-          <w:tcPr>
-            <w:tcW w:w="1413" w:type="pct"/>
+              <w:t>6,2)</w:t>
+            </w:r>
+          </w:p>
+        </w:tc>
+        <w:tc>
+          <w:tcPr>
+            <w:tcW w:w="1378" w:type="pct"/>
           </w:tcPr>
           <w:p>
             <w:pPr>
@@ -3035,7 +3225,7 @@
         </w:tc>
         <w:tc>
           <w:tcPr>
-            <w:tcW w:w="1403" w:type="pct"/>
+            <w:tcW w:w="1438" w:type="pct"/>
           </w:tcPr>
           <w:p>
             <w:pPr>
@@ -3109,31 +3299,25 @@
         </w:tc>
         <w:tc>
           <w:tcPr>
-            <w:tcW w:w="1413" w:type="pct"/>
-          </w:tcPr>
-          <w:p>
-            <w:pPr>
-              <w:rPr>
-                <w:rFonts w:ascii="Arial" w:hAnsi="Arial" w:cs="Arial"/>
-              </w:rPr>
-            </w:pPr>
-            <w:r>
-              <w:rPr>
-                <w:rFonts w:ascii="Arial" w:hAnsi="Arial" w:cs="Arial"/>
-              </w:rPr>
-              <w:t xml:space="preserve">A product serving </w:t>
-            </w:r>
-            <w:r>
-              <w:rPr>
-                <w:rFonts w:ascii="Arial" w:hAnsi="Arial" w:cs="Arial"/>
-              </w:rPr>
-              <w:t>per container</w:t>
-            </w:r>
-          </w:p>
-        </w:tc>
-        <w:tc>
-          <w:tcPr>
-            <w:tcW w:w="1403" w:type="pct"/>
+            <w:tcW w:w="1378" w:type="pct"/>
+          </w:tcPr>
+          <w:p>
+            <w:pPr>
+              <w:rPr>
+                <w:rFonts w:ascii="Arial" w:hAnsi="Arial" w:cs="Arial"/>
+              </w:rPr>
+            </w:pPr>
+            <w:r>
+              <w:rPr>
+                <w:rFonts w:ascii="Arial" w:hAnsi="Arial" w:cs="Arial"/>
+              </w:rPr>
+              <w:t>A product serving per container</w:t>
+            </w:r>
+          </w:p>
+        </w:tc>
+        <w:tc>
+          <w:tcPr>
+            <w:tcW w:w="1438" w:type="pct"/>
           </w:tcPr>
           <w:p>
             <w:pPr>
@@ -3205,31 +3389,25 @@
         </w:tc>
         <w:tc>
           <w:tcPr>
-            <w:tcW w:w="1413" w:type="pct"/>
-          </w:tcPr>
-          <w:p>
-            <w:pPr>
-              <w:rPr>
-                <w:rFonts w:ascii="Arial" w:hAnsi="Arial" w:cs="Arial"/>
-              </w:rPr>
-            </w:pPr>
-            <w:r>
-              <w:rPr>
-                <w:rFonts w:ascii="Arial" w:hAnsi="Arial" w:cs="Arial"/>
-              </w:rPr>
-              <w:t xml:space="preserve">A product </w:t>
-            </w:r>
-            <w:r>
-              <w:rPr>
-                <w:rFonts w:ascii="Arial" w:hAnsi="Arial" w:cs="Arial"/>
-              </w:rPr>
-              <w:t>calorie</w:t>
-            </w:r>
-          </w:p>
-        </w:tc>
-        <w:tc>
-          <w:tcPr>
-            <w:tcW w:w="1403" w:type="pct"/>
+            <w:tcW w:w="1378" w:type="pct"/>
+          </w:tcPr>
+          <w:p>
+            <w:pPr>
+              <w:rPr>
+                <w:rFonts w:ascii="Arial" w:hAnsi="Arial" w:cs="Arial"/>
+              </w:rPr>
+            </w:pPr>
+            <w:r>
+              <w:rPr>
+                <w:rFonts w:ascii="Arial" w:hAnsi="Arial" w:cs="Arial"/>
+              </w:rPr>
+              <w:t>A product calorie</w:t>
+            </w:r>
+          </w:p>
+        </w:tc>
+        <w:tc>
+          <w:tcPr>
+            <w:tcW w:w="1438" w:type="pct"/>
           </w:tcPr>
           <w:p>
             <w:pPr>
@@ -3303,31 +3481,25 @@
         </w:tc>
         <w:tc>
           <w:tcPr>
-            <w:tcW w:w="1413" w:type="pct"/>
-          </w:tcPr>
-          <w:p>
-            <w:pPr>
-              <w:rPr>
-                <w:rFonts w:ascii="Arial" w:hAnsi="Arial" w:cs="Arial"/>
-              </w:rPr>
-            </w:pPr>
-            <w:r>
-              <w:rPr>
-                <w:rFonts w:ascii="Arial" w:hAnsi="Arial" w:cs="Arial"/>
-              </w:rPr>
-              <w:t xml:space="preserve">A product </w:t>
-            </w:r>
-            <w:r>
-              <w:rPr>
-                <w:rFonts w:ascii="Arial" w:hAnsi="Arial" w:cs="Arial"/>
-              </w:rPr>
-              <w:t>saturated fat</w:t>
-            </w:r>
-          </w:p>
-        </w:tc>
-        <w:tc>
-          <w:tcPr>
-            <w:tcW w:w="1403" w:type="pct"/>
+            <w:tcW w:w="1378" w:type="pct"/>
+          </w:tcPr>
+          <w:p>
+            <w:pPr>
+              <w:rPr>
+                <w:rFonts w:ascii="Arial" w:hAnsi="Arial" w:cs="Arial"/>
+              </w:rPr>
+            </w:pPr>
+            <w:r>
+              <w:rPr>
+                <w:rFonts w:ascii="Arial" w:hAnsi="Arial" w:cs="Arial"/>
+              </w:rPr>
+              <w:t>A product saturated fat</w:t>
+            </w:r>
+          </w:p>
+        </w:tc>
+        <w:tc>
+          <w:tcPr>
+            <w:tcW w:w="1438" w:type="pct"/>
           </w:tcPr>
           <w:p>
             <w:pPr>
@@ -3401,31 +3573,25 @@
         </w:tc>
         <w:tc>
           <w:tcPr>
-            <w:tcW w:w="1413" w:type="pct"/>
-          </w:tcPr>
-          <w:p>
-            <w:pPr>
-              <w:rPr>
-                <w:rFonts w:ascii="Arial" w:hAnsi="Arial" w:cs="Arial"/>
-              </w:rPr>
-            </w:pPr>
-            <w:r>
-              <w:rPr>
-                <w:rFonts w:ascii="Arial" w:hAnsi="Arial" w:cs="Arial"/>
-              </w:rPr>
-              <w:t>A product</w:t>
-            </w:r>
-            <w:r>
-              <w:rPr>
-                <w:rFonts w:ascii="Arial" w:hAnsi="Arial" w:cs="Arial"/>
-              </w:rPr>
-              <w:t xml:space="preserve"> trans fat</w:t>
-            </w:r>
-          </w:p>
-        </w:tc>
-        <w:tc>
-          <w:tcPr>
-            <w:tcW w:w="1403" w:type="pct"/>
+            <w:tcW w:w="1378" w:type="pct"/>
+          </w:tcPr>
+          <w:p>
+            <w:pPr>
+              <w:rPr>
+                <w:rFonts w:ascii="Arial" w:hAnsi="Arial" w:cs="Arial"/>
+              </w:rPr>
+            </w:pPr>
+            <w:r>
+              <w:rPr>
+                <w:rFonts w:ascii="Arial" w:hAnsi="Arial" w:cs="Arial"/>
+              </w:rPr>
+              <w:t>A product trans fat</w:t>
+            </w:r>
+          </w:p>
+        </w:tc>
+        <w:tc>
+          <w:tcPr>
+            <w:tcW w:w="1438" w:type="pct"/>
           </w:tcPr>
           <w:p>
             <w:pPr>
@@ -3497,7 +3663,7 @@
         </w:tc>
         <w:tc>
           <w:tcPr>
-            <w:tcW w:w="1413" w:type="pct"/>
+            <w:tcW w:w="1378" w:type="pct"/>
           </w:tcPr>
           <w:p>
             <w:pPr>
@@ -3521,7 +3687,7 @@
         </w:tc>
         <w:tc>
           <w:tcPr>
-            <w:tcW w:w="1403" w:type="pct"/>
+            <w:tcW w:w="1438" w:type="pct"/>
           </w:tcPr>
           <w:p>
             <w:pPr>
@@ -3593,7 +3759,7 @@
         </w:tc>
         <w:tc>
           <w:tcPr>
-            <w:tcW w:w="1413" w:type="pct"/>
+            <w:tcW w:w="1378" w:type="pct"/>
           </w:tcPr>
           <w:p>
             <w:pPr>
@@ -3617,7 +3783,7 @@
         </w:tc>
         <w:tc>
           <w:tcPr>
-            <w:tcW w:w="1403" w:type="pct"/>
+            <w:tcW w:w="1438" w:type="pct"/>
           </w:tcPr>
           <w:p>
             <w:pPr>
@@ -3689,7 +3855,7 @@
         </w:tc>
         <w:tc>
           <w:tcPr>
-            <w:tcW w:w="1413" w:type="pct"/>
+            <w:tcW w:w="1378" w:type="pct"/>
           </w:tcPr>
           <w:p>
             <w:pPr>
@@ -3713,7 +3879,7 @@
         </w:tc>
         <w:tc>
           <w:tcPr>
-            <w:tcW w:w="1403" w:type="pct"/>
+            <w:tcW w:w="1438" w:type="pct"/>
           </w:tcPr>
           <w:p>
             <w:pPr>
@@ -3787,7 +3953,7 @@
         </w:tc>
         <w:tc>
           <w:tcPr>
-            <w:tcW w:w="1413" w:type="pct"/>
+            <w:tcW w:w="1378" w:type="pct"/>
           </w:tcPr>
           <w:p>
             <w:pPr>
@@ -3805,31 +3971,13 @@
               <w:rPr>
                 <w:rFonts w:ascii="Arial" w:hAnsi="Arial" w:cs="Arial"/>
               </w:rPr>
-              <w:t>d</w:t>
-            </w:r>
-            <w:r>
-              <w:rPr>
-                <w:rFonts w:ascii="Arial" w:hAnsi="Arial" w:cs="Arial"/>
-              </w:rPr>
-              <w:t>ietary</w:t>
-            </w:r>
-            <w:r>
-              <w:rPr>
-                <w:rFonts w:ascii="Arial" w:hAnsi="Arial" w:cs="Arial"/>
-              </w:rPr>
-              <w:t xml:space="preserve"> </w:t>
-            </w:r>
-            <w:r>
-              <w:rPr>
-                <w:rFonts w:ascii="Arial" w:hAnsi="Arial" w:cs="Arial"/>
-              </w:rPr>
-              <w:t>fiber</w:t>
-            </w:r>
-          </w:p>
-        </w:tc>
-        <w:tc>
-          <w:tcPr>
-            <w:tcW w:w="1403" w:type="pct"/>
+              <w:t>dietary fiber</w:t>
+            </w:r>
+          </w:p>
+        </w:tc>
+        <w:tc>
+          <w:tcPr>
+            <w:tcW w:w="1438" w:type="pct"/>
           </w:tcPr>
           <w:p>
             <w:pPr>
@@ -3901,7 +4049,7 @@
         </w:tc>
         <w:tc>
           <w:tcPr>
-            <w:tcW w:w="1413" w:type="pct"/>
+            <w:tcW w:w="1378" w:type="pct"/>
           </w:tcPr>
           <w:p>
             <w:pPr>
@@ -3925,7 +4073,7 @@
         </w:tc>
         <w:tc>
           <w:tcPr>
-            <w:tcW w:w="1403" w:type="pct"/>
+            <w:tcW w:w="1438" w:type="pct"/>
           </w:tcPr>
           <w:p>
             <w:pPr>
@@ -3971,6 +4119,303 @@
           <w:b/>
         </w:rPr>
         <w:t>Categories</w:t>
+      </w:r>
+    </w:p>
+    <w:tbl>
+      <w:tblPr>
+        <w:tblStyle w:val="TableGrid"/>
+        <w:tblW w:w="4995" w:type="pct"/>
+        <w:tblLook w:val="04A0" w:firstRow="1" w:lastRow="0" w:firstColumn="1" w:lastColumn="0" w:noHBand="0" w:noVBand="1"/>
+      </w:tblPr>
+      <w:tblGrid>
+        <w:gridCol w:w="2038"/>
+        <w:gridCol w:w="1780"/>
+        <w:gridCol w:w="2388"/>
+        <w:gridCol w:w="3135"/>
+      </w:tblGrid>
+      <w:tr>
+        <w:tc>
+          <w:tcPr>
+            <w:tcW w:w="1091" w:type="pct"/>
+          </w:tcPr>
+          <w:p>
+            <w:pPr>
+              <w:rPr>
+                <w:rFonts w:ascii="Arial" w:hAnsi="Arial" w:cs="Arial"/>
+              </w:rPr>
+            </w:pPr>
+            <w:r>
+              <w:rPr>
+                <w:rFonts w:ascii="Arial" w:hAnsi="Arial" w:cs="Arial"/>
+              </w:rPr>
+              <w:t>Column Name</w:t>
+            </w:r>
+          </w:p>
+        </w:tc>
+        <w:tc>
+          <w:tcPr>
+            <w:tcW w:w="953" w:type="pct"/>
+          </w:tcPr>
+          <w:p>
+            <w:pPr>
+              <w:rPr>
+                <w:rFonts w:ascii="Arial" w:hAnsi="Arial" w:cs="Arial"/>
+              </w:rPr>
+            </w:pPr>
+            <w:r>
+              <w:rPr>
+                <w:rFonts w:ascii="Arial" w:hAnsi="Arial" w:cs="Arial"/>
+              </w:rPr>
+              <w:t>Data Type</w:t>
+            </w:r>
+          </w:p>
+        </w:tc>
+        <w:tc>
+          <w:tcPr>
+            <w:tcW w:w="1278" w:type="pct"/>
+          </w:tcPr>
+          <w:p>
+            <w:pPr>
+              <w:rPr>
+                <w:rFonts w:ascii="Arial" w:hAnsi="Arial" w:cs="Arial"/>
+              </w:rPr>
+            </w:pPr>
+            <w:r>
+              <w:rPr>
+                <w:rFonts w:ascii="Arial" w:hAnsi="Arial" w:cs="Arial"/>
+              </w:rPr>
+              <w:t>Description</w:t>
+            </w:r>
+          </w:p>
+        </w:tc>
+        <w:tc>
+          <w:tcPr>
+            <w:tcW w:w="1679" w:type="pct"/>
+          </w:tcPr>
+          <w:p>
+            <w:pPr>
+              <w:rPr>
+                <w:rFonts w:ascii="Arial" w:hAnsi="Arial" w:cs="Arial"/>
+              </w:rPr>
+            </w:pPr>
+            <w:r>
+              <w:rPr>
+                <w:rFonts w:ascii="Arial" w:hAnsi="Arial" w:cs="Arial"/>
+              </w:rPr>
+              <w:t>Notes</w:t>
+            </w:r>
+          </w:p>
+        </w:tc>
+      </w:tr>
+      <w:tr>
+        <w:tc>
+          <w:tcPr>
+            <w:tcW w:w="1091" w:type="pct"/>
+          </w:tcPr>
+          <w:p>
+            <w:pPr>
+              <w:rPr>
+                <w:rFonts w:ascii="Arial" w:hAnsi="Arial" w:cs="Arial"/>
+              </w:rPr>
+            </w:pPr>
+            <w:proofErr w:type="spellStart"/>
+            <w:r>
+              <w:rPr>
+                <w:rFonts w:ascii="Arial" w:hAnsi="Arial" w:cs="Arial"/>
+              </w:rPr>
+              <w:t>C</w:t>
+            </w:r>
+            <w:r>
+              <w:rPr>
+                <w:rFonts w:ascii="Arial" w:hAnsi="Arial" w:cs="Arial"/>
+              </w:rPr>
+              <w:t>ategory</w:t>
+            </w:r>
+            <w:r>
+              <w:rPr>
+                <w:rFonts w:ascii="Arial" w:hAnsi="Arial" w:cs="Arial"/>
+              </w:rPr>
+              <w:t>_Id</w:t>
+            </w:r>
+            <w:proofErr w:type="spellEnd"/>
+          </w:p>
+        </w:tc>
+        <w:tc>
+          <w:tcPr>
+            <w:tcW w:w="953" w:type="pct"/>
+          </w:tcPr>
+          <w:p>
+            <w:pPr>
+              <w:rPr>
+                <w:rFonts w:ascii="Arial" w:hAnsi="Arial" w:cs="Arial"/>
+              </w:rPr>
+            </w:pPr>
+            <w:r>
+              <w:rPr>
+                <w:rFonts w:ascii="Arial" w:hAnsi="Arial" w:cs="Arial"/>
+              </w:rPr>
+              <w:t>INT</w:t>
+            </w:r>
+          </w:p>
+        </w:tc>
+        <w:tc>
+          <w:tcPr>
+            <w:tcW w:w="1278" w:type="pct"/>
+          </w:tcPr>
+          <w:p>
+            <w:pPr>
+              <w:rPr>
+                <w:rFonts w:ascii="Arial" w:hAnsi="Arial" w:cs="Arial"/>
+              </w:rPr>
+            </w:pPr>
+            <w:r>
+              <w:rPr>
+                <w:rFonts w:ascii="Arial" w:hAnsi="Arial" w:cs="Arial"/>
+              </w:rPr>
+              <w:t>Auto Incremented Primary Key</w:t>
+            </w:r>
+          </w:p>
+        </w:tc>
+        <w:tc>
+          <w:tcPr>
+            <w:tcW w:w="1679" w:type="pct"/>
+          </w:tcPr>
+          <w:p>
+            <w:pPr>
+              <w:rPr>
+                <w:rFonts w:ascii="Arial" w:hAnsi="Arial" w:cs="Arial"/>
+              </w:rPr>
+            </w:pPr>
+            <w:r>
+              <w:rPr>
+                <w:rFonts w:ascii="Arial" w:hAnsi="Arial" w:cs="Arial"/>
+              </w:rPr>
+              <w:t>Primary Key; Auto Increment, Unique, Non Null</w:t>
+            </w:r>
+          </w:p>
+        </w:tc>
+      </w:tr>
+      <w:tr>
+        <w:tc>
+          <w:tcPr>
+            <w:tcW w:w="1091" w:type="pct"/>
+          </w:tcPr>
+          <w:p>
+            <w:pPr>
+              <w:rPr>
+                <w:rFonts w:ascii="Arial" w:hAnsi="Arial" w:cs="Arial"/>
+              </w:rPr>
+            </w:pPr>
+            <w:r>
+              <w:rPr>
+                <w:rFonts w:ascii="Arial" w:hAnsi="Arial" w:cs="Arial"/>
+              </w:rPr>
+              <w:t>Category</w:t>
+            </w:r>
+          </w:p>
+        </w:tc>
+        <w:tc>
+          <w:tcPr>
+            <w:tcW w:w="953" w:type="pct"/>
+          </w:tcPr>
+          <w:p>
+            <w:pPr>
+              <w:rPr>
+                <w:rFonts w:ascii="Arial" w:hAnsi="Arial" w:cs="Arial"/>
+              </w:rPr>
+            </w:pPr>
+            <w:proofErr w:type="gramStart"/>
+            <w:r>
+              <w:rPr>
+                <w:rFonts w:ascii="Arial" w:hAnsi="Arial" w:cs="Arial"/>
+              </w:rPr>
+              <w:t>VARCHAR(</w:t>
+            </w:r>
+            <w:proofErr w:type="gramEnd"/>
+            <w:r>
+              <w:rPr>
+                <w:rFonts w:ascii="Arial" w:hAnsi="Arial" w:cs="Arial"/>
+              </w:rPr>
+              <w:t>64)</w:t>
+            </w:r>
+          </w:p>
+        </w:tc>
+        <w:tc>
+          <w:tcPr>
+            <w:tcW w:w="1278" w:type="pct"/>
+          </w:tcPr>
+          <w:p>
+            <w:pPr>
+              <w:rPr>
+                <w:rFonts w:ascii="Arial" w:hAnsi="Arial" w:cs="Arial"/>
+              </w:rPr>
+            </w:pPr>
+            <w:r>
+              <w:rPr>
+                <w:rFonts w:ascii="Arial" w:hAnsi="Arial" w:cs="Arial"/>
+              </w:rPr>
+              <w:t>Product categories</w:t>
+            </w:r>
+          </w:p>
+        </w:tc>
+        <w:tc>
+          <w:tcPr>
+            <w:tcW w:w="1679" w:type="pct"/>
+          </w:tcPr>
+          <w:p>
+            <w:pPr>
+              <w:rPr>
+                <w:rFonts w:ascii="Arial" w:hAnsi="Arial" w:cs="Arial"/>
+              </w:rPr>
+            </w:pPr>
+            <w:proofErr w:type="gramStart"/>
+            <w:r>
+              <w:rPr>
+                <w:rFonts w:ascii="Arial" w:hAnsi="Arial" w:cs="Arial"/>
+              </w:rPr>
+              <w:t>Non Null</w:t>
+            </w:r>
+            <w:proofErr w:type="gramEnd"/>
+            <w:r>
+              <w:rPr>
+                <w:rFonts w:ascii="Arial" w:hAnsi="Arial" w:cs="Arial"/>
+              </w:rPr>
+              <w:t>; Default ‘TBD’</w:t>
+            </w:r>
+          </w:p>
+        </w:tc>
+      </w:tr>
+    </w:tbl>
+    <w:p>
+      <w:pPr>
+        <w:rPr>
+          <w:rFonts w:ascii="Arial" w:hAnsi="Arial" w:cs="Arial"/>
+          <w:b/>
+        </w:rPr>
+      </w:pPr>
+    </w:p>
+    <w:p>
+      <w:pPr>
+        <w:rPr>
+          <w:rFonts w:ascii="Arial" w:hAnsi="Arial" w:cs="Arial"/>
+          <w:b/>
+        </w:rPr>
+      </w:pPr>
+      <w:proofErr w:type="spellStart"/>
+      <w:r>
+        <w:rPr>
+          <w:rFonts w:ascii="Arial" w:hAnsi="Arial" w:cs="Arial"/>
+          <w:b/>
+        </w:rPr>
+        <w:t>Ways_to_pay</w:t>
+      </w:r>
+      <w:proofErr w:type="spellEnd"/>
+      <w:r>
+        <w:rPr>
+          <w:rFonts w:ascii="Arial" w:hAnsi="Arial" w:cs="Arial"/>
+          <w:b/>
+        </w:rPr>
+        <w:tab/>
       </w:r>
     </w:p>
     <w:tbl>
@@ -4075,19 +4520,8 @@
               <w:rPr>
                 <w:rFonts w:ascii="Arial" w:hAnsi="Arial" w:cs="Arial"/>
               </w:rPr>
-              <w:t>C</w:t>
-            </w:r>
-            <w:r>
-              <w:rPr>
-                <w:rFonts w:ascii="Arial" w:hAnsi="Arial" w:cs="Arial"/>
-              </w:rPr>
-              <w:t>ategory</w:t>
-            </w:r>
-            <w:r>
-              <w:rPr>
-                <w:rFonts w:ascii="Arial" w:hAnsi="Arial" w:cs="Arial"/>
-              </w:rPr>
-              <w:t>_Id</w:t>
+              <w:lastRenderedPageBreak/>
+              <w:t>Payment_way_Id</w:t>
             </w:r>
             <w:proofErr w:type="spellEnd"/>
           </w:p>
@@ -4142,8 +4576,16 @@
               <w:rPr>
                 <w:rFonts w:ascii="Arial" w:hAnsi="Arial" w:cs="Arial"/>
               </w:rPr>
-              <w:t>Primary Key; Auto Increment, Unique, Non Null</w:t>
-            </w:r>
+              <w:t xml:space="preserve">Primary Key; Auto Increment, Unique, </w:t>
+            </w:r>
+            <w:proofErr w:type="gramStart"/>
+            <w:r>
+              <w:rPr>
+                <w:rFonts w:ascii="Arial" w:hAnsi="Arial" w:cs="Arial"/>
+              </w:rPr>
+              <w:t>Non Null</w:t>
+            </w:r>
+            <w:proofErr w:type="gramEnd"/>
           </w:p>
         </w:tc>
       </w:tr>
@@ -4158,12 +4600,14 @@
                 <w:rFonts w:ascii="Arial" w:hAnsi="Arial" w:cs="Arial"/>
               </w:rPr>
             </w:pPr>
-            <w:r>
-              <w:rPr>
-                <w:rFonts w:ascii="Arial" w:hAnsi="Arial" w:cs="Arial"/>
-              </w:rPr>
-              <w:t>Category</w:t>
-            </w:r>
+            <w:proofErr w:type="spellStart"/>
+            <w:r>
+              <w:rPr>
+                <w:rFonts w:ascii="Arial" w:hAnsi="Arial" w:cs="Arial"/>
+              </w:rPr>
+              <w:t>Payment_way</w:t>
+            </w:r>
+            <w:proofErr w:type="spellEnd"/>
           </w:p>
         </w:tc>
         <w:tc>
@@ -4188,7 +4632,13 @@
               <w:rPr>
                 <w:rFonts w:ascii="Arial" w:hAnsi="Arial" w:cs="Arial"/>
               </w:rPr>
-              <w:t>64)</w:t>
+              <w:t>32</w:t>
+            </w:r>
+            <w:r>
+              <w:rPr>
+                <w:rFonts w:ascii="Arial" w:hAnsi="Arial" w:cs="Arial"/>
+              </w:rPr>
+              <w:t>)</w:t>
             </w:r>
           </w:p>
         </w:tc>
@@ -4238,7 +4688,7 @@
               <w:rPr>
                 <w:rFonts w:ascii="Arial" w:hAnsi="Arial" w:cs="Arial"/>
               </w:rPr>
-              <w:t>TBD</w:t>
+              <w:t>Cash</w:t>
             </w:r>
             <w:r>
               <w:rPr>
@@ -4271,7 +4721,7 @@
           <w:rFonts w:ascii="Arial" w:hAnsi="Arial" w:cs="Arial"/>
           <w:b/>
         </w:rPr>
-        <w:t>Ways_to_pay</w:t>
+        <w:t>Customers_to_Receipts</w:t>
       </w:r>
       <w:proofErr w:type="spellEnd"/>
       <w:r>
@@ -4384,7 +4834,7 @@
               <w:rPr>
                 <w:rFonts w:ascii="Arial" w:hAnsi="Arial" w:cs="Arial"/>
               </w:rPr>
-              <w:t>Payment_way</w:t>
+              <w:t>CToR</w:t>
             </w:r>
             <w:r>
               <w:rPr>
@@ -4474,7 +4924,7 @@
               <w:rPr>
                 <w:rFonts w:ascii="Arial" w:hAnsi="Arial" w:cs="Arial"/>
               </w:rPr>
-              <w:t>Payment_way</w:t>
+              <w:t>Customer_Id</w:t>
             </w:r>
             <w:proofErr w:type="spellEnd"/>
           </w:p>
@@ -4489,25 +4939,11 @@
                 <w:rFonts w:ascii="Arial" w:hAnsi="Arial" w:cs="Arial"/>
               </w:rPr>
             </w:pPr>
-            <w:proofErr w:type="gramStart"/>
-            <w:r>
-              <w:rPr>
-                <w:rFonts w:ascii="Arial" w:hAnsi="Arial" w:cs="Arial"/>
-              </w:rPr>
-              <w:t>VARCHAR(</w:t>
-            </w:r>
-            <w:proofErr w:type="gramEnd"/>
-            <w:r>
-              <w:rPr>
-                <w:rFonts w:ascii="Arial" w:hAnsi="Arial" w:cs="Arial"/>
-              </w:rPr>
-              <w:t>32</w:t>
-            </w:r>
-            <w:r>
-              <w:rPr>
-                <w:rFonts w:ascii="Arial" w:hAnsi="Arial" w:cs="Arial"/>
-              </w:rPr>
-              <w:t>)</w:t>
+            <w:r>
+              <w:rPr>
+                <w:rFonts w:ascii="Arial" w:hAnsi="Arial" w:cs="Arial"/>
+              </w:rPr>
+              <w:t>INT</w:t>
             </w:r>
           </w:p>
         </w:tc>
@@ -4525,7 +4961,25 @@
               <w:rPr>
                 <w:rFonts w:ascii="Arial" w:hAnsi="Arial" w:cs="Arial"/>
               </w:rPr>
-              <w:t>Product categories</w:t>
+              <w:t xml:space="preserve">Customer </w:t>
+            </w:r>
+            <w:r>
+              <w:rPr>
+                <w:rFonts w:ascii="Arial" w:hAnsi="Arial" w:cs="Arial"/>
+              </w:rPr>
+              <w:t xml:space="preserve">Id from </w:t>
+            </w:r>
+            <w:r>
+              <w:rPr>
+                <w:rFonts w:ascii="Arial" w:hAnsi="Arial" w:cs="Arial"/>
+              </w:rPr>
+              <w:t xml:space="preserve">Customers </w:t>
+            </w:r>
+            <w:r>
+              <w:rPr>
+                <w:rFonts w:ascii="Arial" w:hAnsi="Arial" w:cs="Arial"/>
+              </w:rPr>
+              <w:t>table</w:t>
             </w:r>
           </w:p>
         </w:tc>
@@ -4539,31 +4993,135 @@
                 <w:rFonts w:ascii="Arial" w:hAnsi="Arial" w:cs="Arial"/>
               </w:rPr>
             </w:pPr>
-            <w:proofErr w:type="gramStart"/>
-            <w:r>
-              <w:rPr>
-                <w:rFonts w:ascii="Arial" w:hAnsi="Arial" w:cs="Arial"/>
-              </w:rPr>
-              <w:t>Non Null</w:t>
-            </w:r>
-            <w:proofErr w:type="gramEnd"/>
-            <w:r>
-              <w:rPr>
-                <w:rFonts w:ascii="Arial" w:hAnsi="Arial" w:cs="Arial"/>
-              </w:rPr>
-              <w:t>; Default ‘</w:t>
-            </w:r>
-            <w:r>
-              <w:rPr>
-                <w:rFonts w:ascii="Arial" w:hAnsi="Arial" w:cs="Arial"/>
-              </w:rPr>
-              <w:t>Cash</w:t>
-            </w:r>
-            <w:r>
-              <w:rPr>
-                <w:rFonts w:ascii="Arial" w:hAnsi="Arial" w:cs="Arial"/>
-              </w:rPr>
-              <w:t>’</w:t>
+            <w:r>
+              <w:rPr>
+                <w:rFonts w:ascii="Arial" w:hAnsi="Arial" w:cs="Arial"/>
+              </w:rPr>
+              <w:t xml:space="preserve">Foreign Key join to </w:t>
+            </w:r>
+            <w:r>
+              <w:rPr>
+                <w:rFonts w:ascii="Arial" w:hAnsi="Arial" w:cs="Arial"/>
+              </w:rPr>
+              <w:t xml:space="preserve">Customers </w:t>
+            </w:r>
+            <w:r>
+              <w:rPr>
+                <w:rFonts w:ascii="Arial" w:hAnsi="Arial" w:cs="Arial"/>
+              </w:rPr>
+              <w:t xml:space="preserve">table, </w:t>
+            </w:r>
+          </w:p>
+        </w:tc>
+      </w:tr>
+      <w:tr>
+        <w:tc>
+          <w:tcPr>
+            <w:tcW w:w="1091" w:type="pct"/>
+          </w:tcPr>
+          <w:p>
+            <w:pPr>
+              <w:rPr>
+                <w:rFonts w:ascii="Arial" w:hAnsi="Arial" w:cs="Arial"/>
+              </w:rPr>
+            </w:pPr>
+            <w:proofErr w:type="spellStart"/>
+            <w:r>
+              <w:rPr>
+                <w:rFonts w:ascii="Arial" w:hAnsi="Arial" w:cs="Arial"/>
+              </w:rPr>
+              <w:t>Receipt</w:t>
+            </w:r>
+            <w:r>
+              <w:rPr>
+                <w:rFonts w:ascii="Arial" w:hAnsi="Arial" w:cs="Arial"/>
+              </w:rPr>
+              <w:t>_Id</w:t>
+            </w:r>
+            <w:proofErr w:type="spellEnd"/>
+          </w:p>
+        </w:tc>
+        <w:tc>
+          <w:tcPr>
+            <w:tcW w:w="953" w:type="pct"/>
+          </w:tcPr>
+          <w:p>
+            <w:pPr>
+              <w:rPr>
+                <w:rFonts w:ascii="Arial" w:hAnsi="Arial" w:cs="Arial"/>
+              </w:rPr>
+            </w:pPr>
+            <w:r>
+              <w:rPr>
+                <w:rFonts w:ascii="Arial" w:hAnsi="Arial" w:cs="Arial"/>
+              </w:rPr>
+              <w:t>INT</w:t>
+            </w:r>
+          </w:p>
+        </w:tc>
+        <w:tc>
+          <w:tcPr>
+            <w:tcW w:w="1483" w:type="pct"/>
+          </w:tcPr>
+          <w:p>
+            <w:pPr>
+              <w:rPr>
+                <w:rFonts w:ascii="Arial" w:hAnsi="Arial" w:cs="Arial"/>
+              </w:rPr>
+            </w:pPr>
+            <w:r>
+              <w:rPr>
+                <w:rFonts w:ascii="Arial" w:hAnsi="Arial" w:cs="Arial"/>
+              </w:rPr>
+              <w:t>Receipt</w:t>
+            </w:r>
+            <w:r>
+              <w:rPr>
+                <w:rFonts w:ascii="Arial" w:hAnsi="Arial" w:cs="Arial"/>
+              </w:rPr>
+              <w:t xml:space="preserve"> Id from </w:t>
+            </w:r>
+            <w:r>
+              <w:rPr>
+                <w:rFonts w:ascii="Arial" w:hAnsi="Arial" w:cs="Arial"/>
+              </w:rPr>
+              <w:t>receipts</w:t>
+            </w:r>
+            <w:r>
+              <w:rPr>
+                <w:rFonts w:ascii="Arial" w:hAnsi="Arial" w:cs="Arial"/>
+              </w:rPr>
+              <w:t xml:space="preserve"> table</w:t>
+            </w:r>
+          </w:p>
+        </w:tc>
+        <w:tc>
+          <w:tcPr>
+            <w:tcW w:w="1473" w:type="pct"/>
+          </w:tcPr>
+          <w:p>
+            <w:pPr>
+              <w:rPr>
+                <w:rFonts w:ascii="Arial" w:hAnsi="Arial" w:cs="Arial"/>
+              </w:rPr>
+            </w:pPr>
+            <w:r>
+              <w:rPr>
+                <w:rFonts w:ascii="Arial" w:hAnsi="Arial" w:cs="Arial"/>
+              </w:rPr>
+              <w:t xml:space="preserve">Foreign Key join to </w:t>
+            </w:r>
+            <w:r>
+              <w:rPr>
+                <w:rFonts w:ascii="Arial" w:hAnsi="Arial" w:cs="Arial"/>
+              </w:rPr>
+              <w:t xml:space="preserve">Receipts </w:t>
+            </w:r>
+            <w:r>
+              <w:rPr>
+                <w:rFonts w:ascii="Arial" w:hAnsi="Arial" w:cs="Arial"/>
+              </w:rPr>
+              <w:t>table</w:t>
             </w:r>
           </w:p>
         </w:tc>
@@ -4573,6 +5131,13 @@
       <w:pPr>
         <w:rPr>
           <w:rFonts w:ascii="Arial" w:hAnsi="Arial" w:cs="Arial"/>
+        </w:rPr>
+      </w:pPr>
+    </w:p>
+    <w:p>
+      <w:pPr>
+        <w:rPr>
+          <w:rFonts w:ascii="Arial" w:hAnsi="Arial" w:cs="Arial"/>
           <w:b/>
         </w:rPr>
       </w:pPr>
@@ -4582,8 +5147,7 @@
           <w:rFonts w:ascii="Arial" w:hAnsi="Arial" w:cs="Arial"/>
           <w:b/>
         </w:rPr>
-        <w:lastRenderedPageBreak/>
-        <w:t>Customers_to_Receipts</w:t>
+        <w:t>Receipts_to_Products</w:t>
       </w:r>
       <w:proofErr w:type="spellEnd"/>
       <w:r>
@@ -4696,13 +5260,7 @@
               <w:rPr>
                 <w:rFonts w:ascii="Arial" w:hAnsi="Arial" w:cs="Arial"/>
               </w:rPr>
-              <w:t>CToR</w:t>
-            </w:r>
-            <w:r>
-              <w:rPr>
-                <w:rFonts w:ascii="Arial" w:hAnsi="Arial" w:cs="Arial"/>
-              </w:rPr>
-              <w:t>_Id</w:t>
+              <w:t>RToP_Id</w:t>
             </w:r>
             <w:proofErr w:type="spellEnd"/>
           </w:p>
@@ -4786,7 +5344,7 @@
               <w:rPr>
                 <w:rFonts w:ascii="Arial" w:hAnsi="Arial" w:cs="Arial"/>
               </w:rPr>
-              <w:t>Customer_Id</w:t>
+              <w:t>Receipt_Id</w:t>
             </w:r>
             <w:proofErr w:type="spellEnd"/>
           </w:p>
@@ -4823,25 +5381,7 @@
               <w:rPr>
                 <w:rFonts w:ascii="Arial" w:hAnsi="Arial" w:cs="Arial"/>
               </w:rPr>
-              <w:t xml:space="preserve">Customer </w:t>
-            </w:r>
-            <w:r>
-              <w:rPr>
-                <w:rFonts w:ascii="Arial" w:hAnsi="Arial" w:cs="Arial"/>
-              </w:rPr>
-              <w:t xml:space="preserve">Id from </w:t>
-            </w:r>
-            <w:r>
-              <w:rPr>
-                <w:rFonts w:ascii="Arial" w:hAnsi="Arial" w:cs="Arial"/>
-              </w:rPr>
-              <w:t xml:space="preserve">Customers </w:t>
-            </w:r>
-            <w:r>
-              <w:rPr>
-                <w:rFonts w:ascii="Arial" w:hAnsi="Arial" w:cs="Arial"/>
-              </w:rPr>
-              <w:t>table</w:t>
+              <w:t>Receipt Id from receipts table</w:t>
             </w:r>
           </w:p>
         </w:tc>
@@ -4859,19 +5399,7 @@
               <w:rPr>
                 <w:rFonts w:ascii="Arial" w:hAnsi="Arial" w:cs="Arial"/>
               </w:rPr>
-              <w:t xml:space="preserve">Foreign Key join to </w:t>
-            </w:r>
-            <w:r>
-              <w:rPr>
-                <w:rFonts w:ascii="Arial" w:hAnsi="Arial" w:cs="Arial"/>
-              </w:rPr>
-              <w:t xml:space="preserve">Customers </w:t>
-            </w:r>
-            <w:r>
-              <w:rPr>
-                <w:rFonts w:ascii="Arial" w:hAnsi="Arial" w:cs="Arial"/>
-              </w:rPr>
-              <w:t xml:space="preserve">table, </w:t>
+              <w:t>Foreign Key join to Receipts table</w:t>
             </w:r>
           </w:p>
         </w:tc>
@@ -4892,13 +5420,7 @@
               <w:rPr>
                 <w:rFonts w:ascii="Arial" w:hAnsi="Arial" w:cs="Arial"/>
               </w:rPr>
-              <w:t>Receipt</w:t>
-            </w:r>
-            <w:r>
-              <w:rPr>
-                <w:rFonts w:ascii="Arial" w:hAnsi="Arial" w:cs="Arial"/>
-              </w:rPr>
-              <w:t>_Id</w:t>
+              <w:t>Product_Id</w:t>
             </w:r>
             <w:proofErr w:type="spellEnd"/>
           </w:p>
@@ -4935,421 +5457,7 @@
               <w:rPr>
                 <w:rFonts w:ascii="Arial" w:hAnsi="Arial" w:cs="Arial"/>
               </w:rPr>
-              <w:t>Receipt</w:t>
-            </w:r>
-            <w:r>
-              <w:rPr>
-                <w:rFonts w:ascii="Arial" w:hAnsi="Arial" w:cs="Arial"/>
-              </w:rPr>
-              <w:t xml:space="preserve"> Id from </w:t>
-            </w:r>
-            <w:r>
-              <w:rPr>
-                <w:rFonts w:ascii="Arial" w:hAnsi="Arial" w:cs="Arial"/>
-              </w:rPr>
-              <w:t>receipts</w:t>
-            </w:r>
-            <w:r>
-              <w:rPr>
-                <w:rFonts w:ascii="Arial" w:hAnsi="Arial" w:cs="Arial"/>
-              </w:rPr>
-              <w:t xml:space="preserve"> table</w:t>
-            </w:r>
-          </w:p>
-        </w:tc>
-        <w:tc>
-          <w:tcPr>
-            <w:tcW w:w="1473" w:type="pct"/>
-          </w:tcPr>
-          <w:p>
-            <w:pPr>
-              <w:rPr>
-                <w:rFonts w:ascii="Arial" w:hAnsi="Arial" w:cs="Arial"/>
-              </w:rPr>
-            </w:pPr>
-            <w:r>
-              <w:rPr>
-                <w:rFonts w:ascii="Arial" w:hAnsi="Arial" w:cs="Arial"/>
-              </w:rPr>
-              <w:t xml:space="preserve">Foreign Key join to </w:t>
-            </w:r>
-            <w:r>
-              <w:rPr>
-                <w:rFonts w:ascii="Arial" w:hAnsi="Arial" w:cs="Arial"/>
-              </w:rPr>
-              <w:t>R</w:t>
-            </w:r>
-            <w:r>
-              <w:rPr>
-                <w:rFonts w:ascii="Arial" w:hAnsi="Arial" w:cs="Arial"/>
-              </w:rPr>
-              <w:t xml:space="preserve">eceipts </w:t>
-            </w:r>
-            <w:r>
-              <w:rPr>
-                <w:rFonts w:ascii="Arial" w:hAnsi="Arial" w:cs="Arial"/>
-              </w:rPr>
-              <w:t>table</w:t>
-            </w:r>
-          </w:p>
-        </w:tc>
-      </w:tr>
-    </w:tbl>
-    <w:p>
-      <w:pPr>
-        <w:rPr>
-          <w:rFonts w:ascii="Arial" w:hAnsi="Arial" w:cs="Arial"/>
-        </w:rPr>
-      </w:pPr>
-    </w:p>
-    <w:p>
-      <w:pPr>
-        <w:rPr>
-          <w:rFonts w:ascii="Arial" w:hAnsi="Arial" w:cs="Arial"/>
-          <w:b/>
-        </w:rPr>
-      </w:pPr>
-      <w:proofErr w:type="spellStart"/>
-      <w:r>
-        <w:rPr>
-          <w:rFonts w:ascii="Arial" w:hAnsi="Arial" w:cs="Arial"/>
-          <w:b/>
-        </w:rPr>
-        <w:t>Receipts_to_Products</w:t>
-      </w:r>
-      <w:proofErr w:type="spellEnd"/>
-      <w:r>
-        <w:rPr>
-          <w:rFonts w:ascii="Arial" w:hAnsi="Arial" w:cs="Arial"/>
-          <w:b/>
-        </w:rPr>
-        <w:tab/>
-      </w:r>
-    </w:p>
-    <w:tbl>
-      <w:tblPr>
-        <w:tblStyle w:val="TableGrid"/>
-        <w:tblW w:w="4995" w:type="pct"/>
-        <w:tblLook w:val="04A0" w:firstRow="1" w:lastRow="0" w:firstColumn="1" w:lastColumn="0" w:noHBand="0" w:noVBand="1"/>
-      </w:tblPr>
-      <w:tblGrid>
-        <w:gridCol w:w="2038"/>
-        <w:gridCol w:w="1780"/>
-        <w:gridCol w:w="2771"/>
-        <w:gridCol w:w="2752"/>
-      </w:tblGrid>
-      <w:tr>
-        <w:tc>
-          <w:tcPr>
-            <w:tcW w:w="1091" w:type="pct"/>
-          </w:tcPr>
-          <w:p>
-            <w:pPr>
-              <w:rPr>
-                <w:rFonts w:ascii="Arial" w:hAnsi="Arial" w:cs="Arial"/>
-              </w:rPr>
-            </w:pPr>
-            <w:r>
-              <w:rPr>
-                <w:rFonts w:ascii="Arial" w:hAnsi="Arial" w:cs="Arial"/>
-              </w:rPr>
-              <w:t>Column Name</w:t>
-            </w:r>
-          </w:p>
-        </w:tc>
-        <w:tc>
-          <w:tcPr>
-            <w:tcW w:w="953" w:type="pct"/>
-          </w:tcPr>
-          <w:p>
-            <w:pPr>
-              <w:rPr>
-                <w:rFonts w:ascii="Arial" w:hAnsi="Arial" w:cs="Arial"/>
-              </w:rPr>
-            </w:pPr>
-            <w:r>
-              <w:rPr>
-                <w:rFonts w:ascii="Arial" w:hAnsi="Arial" w:cs="Arial"/>
-              </w:rPr>
-              <w:t>Data Type</w:t>
-            </w:r>
-          </w:p>
-        </w:tc>
-        <w:tc>
-          <w:tcPr>
-            <w:tcW w:w="1483" w:type="pct"/>
-          </w:tcPr>
-          <w:p>
-            <w:pPr>
-              <w:rPr>
-                <w:rFonts w:ascii="Arial" w:hAnsi="Arial" w:cs="Arial"/>
-              </w:rPr>
-            </w:pPr>
-            <w:r>
-              <w:rPr>
-                <w:rFonts w:ascii="Arial" w:hAnsi="Arial" w:cs="Arial"/>
-              </w:rPr>
-              <w:t>Description</w:t>
-            </w:r>
-          </w:p>
-        </w:tc>
-        <w:tc>
-          <w:tcPr>
-            <w:tcW w:w="1473" w:type="pct"/>
-          </w:tcPr>
-          <w:p>
-            <w:pPr>
-              <w:rPr>
-                <w:rFonts w:ascii="Arial" w:hAnsi="Arial" w:cs="Arial"/>
-              </w:rPr>
-            </w:pPr>
-            <w:r>
-              <w:rPr>
-                <w:rFonts w:ascii="Arial" w:hAnsi="Arial" w:cs="Arial"/>
-              </w:rPr>
-              <w:t>Notes</w:t>
-            </w:r>
-          </w:p>
-        </w:tc>
-      </w:tr>
-      <w:tr>
-        <w:tc>
-          <w:tcPr>
-            <w:tcW w:w="1091" w:type="pct"/>
-          </w:tcPr>
-          <w:p>
-            <w:pPr>
-              <w:rPr>
-                <w:rFonts w:ascii="Arial" w:hAnsi="Arial" w:cs="Arial"/>
-              </w:rPr>
-            </w:pPr>
-            <w:proofErr w:type="spellStart"/>
-            <w:r>
-              <w:rPr>
-                <w:rFonts w:ascii="Arial" w:hAnsi="Arial" w:cs="Arial"/>
-              </w:rPr>
-              <w:t>RToP</w:t>
-            </w:r>
-            <w:r>
-              <w:rPr>
-                <w:rFonts w:ascii="Arial" w:hAnsi="Arial" w:cs="Arial"/>
-              </w:rPr>
-              <w:t>_Id</w:t>
-            </w:r>
-            <w:proofErr w:type="spellEnd"/>
-          </w:p>
-        </w:tc>
-        <w:tc>
-          <w:tcPr>
-            <w:tcW w:w="953" w:type="pct"/>
-          </w:tcPr>
-          <w:p>
-            <w:pPr>
-              <w:rPr>
-                <w:rFonts w:ascii="Arial" w:hAnsi="Arial" w:cs="Arial"/>
-              </w:rPr>
-            </w:pPr>
-            <w:r>
-              <w:rPr>
-                <w:rFonts w:ascii="Arial" w:hAnsi="Arial" w:cs="Arial"/>
-              </w:rPr>
-              <w:t>INT</w:t>
-            </w:r>
-          </w:p>
-        </w:tc>
-        <w:tc>
-          <w:tcPr>
-            <w:tcW w:w="1483" w:type="pct"/>
-          </w:tcPr>
-          <w:p>
-            <w:pPr>
-              <w:rPr>
-                <w:rFonts w:ascii="Arial" w:hAnsi="Arial" w:cs="Arial"/>
-              </w:rPr>
-            </w:pPr>
-            <w:r>
-              <w:rPr>
-                <w:rFonts w:ascii="Arial" w:hAnsi="Arial" w:cs="Arial"/>
-              </w:rPr>
-              <w:t>Auto Incremented Primary Key</w:t>
-            </w:r>
-          </w:p>
-        </w:tc>
-        <w:tc>
-          <w:tcPr>
-            <w:tcW w:w="1473" w:type="pct"/>
-          </w:tcPr>
-          <w:p>
-            <w:pPr>
-              <w:rPr>
-                <w:rFonts w:ascii="Arial" w:hAnsi="Arial" w:cs="Arial"/>
-              </w:rPr>
-            </w:pPr>
-            <w:r>
-              <w:rPr>
-                <w:rFonts w:ascii="Arial" w:hAnsi="Arial" w:cs="Arial"/>
-              </w:rPr>
-              <w:t xml:space="preserve">Primary Key; Auto Increment, Unique, </w:t>
-            </w:r>
-            <w:proofErr w:type="gramStart"/>
-            <w:r>
-              <w:rPr>
-                <w:rFonts w:ascii="Arial" w:hAnsi="Arial" w:cs="Arial"/>
-              </w:rPr>
-              <w:t>Non Null</w:t>
-            </w:r>
-            <w:proofErr w:type="gramEnd"/>
-          </w:p>
-        </w:tc>
-      </w:tr>
-      <w:tr>
-        <w:tc>
-          <w:tcPr>
-            <w:tcW w:w="1091" w:type="pct"/>
-          </w:tcPr>
-          <w:p>
-            <w:pPr>
-              <w:rPr>
-                <w:rFonts w:ascii="Arial" w:hAnsi="Arial" w:cs="Arial"/>
-              </w:rPr>
-            </w:pPr>
-            <w:proofErr w:type="spellStart"/>
-            <w:r>
-              <w:rPr>
-                <w:rFonts w:ascii="Arial" w:hAnsi="Arial" w:cs="Arial"/>
-              </w:rPr>
-              <w:t>Receipt_Id</w:t>
-            </w:r>
-            <w:proofErr w:type="spellEnd"/>
-          </w:p>
-        </w:tc>
-        <w:tc>
-          <w:tcPr>
-            <w:tcW w:w="953" w:type="pct"/>
-          </w:tcPr>
-          <w:p>
-            <w:pPr>
-              <w:rPr>
-                <w:rFonts w:ascii="Arial" w:hAnsi="Arial" w:cs="Arial"/>
-              </w:rPr>
-            </w:pPr>
-            <w:r>
-              <w:rPr>
-                <w:rFonts w:ascii="Arial" w:hAnsi="Arial" w:cs="Arial"/>
-              </w:rPr>
-              <w:t>INT</w:t>
-            </w:r>
-          </w:p>
-        </w:tc>
-        <w:tc>
-          <w:tcPr>
-            <w:tcW w:w="1483" w:type="pct"/>
-          </w:tcPr>
-          <w:p>
-            <w:pPr>
-              <w:rPr>
-                <w:rFonts w:ascii="Arial" w:hAnsi="Arial" w:cs="Arial"/>
-              </w:rPr>
-            </w:pPr>
-            <w:r>
-              <w:rPr>
-                <w:rFonts w:ascii="Arial" w:hAnsi="Arial" w:cs="Arial"/>
-              </w:rPr>
-              <w:t>Receipt Id from receipts table</w:t>
-            </w:r>
-          </w:p>
-        </w:tc>
-        <w:tc>
-          <w:tcPr>
-            <w:tcW w:w="1473" w:type="pct"/>
-          </w:tcPr>
-          <w:p>
-            <w:pPr>
-              <w:rPr>
-                <w:rFonts w:ascii="Arial" w:hAnsi="Arial" w:cs="Arial"/>
-              </w:rPr>
-            </w:pPr>
-            <w:r>
-              <w:rPr>
-                <w:rFonts w:ascii="Arial" w:hAnsi="Arial" w:cs="Arial"/>
-              </w:rPr>
-              <w:t>Foreign Key join to Receipts table</w:t>
-            </w:r>
-          </w:p>
-        </w:tc>
-      </w:tr>
-      <w:tr>
-        <w:tc>
-          <w:tcPr>
-            <w:tcW w:w="1091" w:type="pct"/>
-          </w:tcPr>
-          <w:p>
-            <w:pPr>
-              <w:rPr>
-                <w:rFonts w:ascii="Arial" w:hAnsi="Arial" w:cs="Arial"/>
-              </w:rPr>
-            </w:pPr>
-            <w:proofErr w:type="spellStart"/>
-            <w:r>
-              <w:rPr>
-                <w:rFonts w:ascii="Arial" w:hAnsi="Arial" w:cs="Arial"/>
-              </w:rPr>
-              <w:t>Product_Id</w:t>
-            </w:r>
-            <w:proofErr w:type="spellEnd"/>
-          </w:p>
-        </w:tc>
-        <w:tc>
-          <w:tcPr>
-            <w:tcW w:w="953" w:type="pct"/>
-          </w:tcPr>
-          <w:p>
-            <w:pPr>
-              <w:rPr>
-                <w:rFonts w:ascii="Arial" w:hAnsi="Arial" w:cs="Arial"/>
-              </w:rPr>
-            </w:pPr>
-            <w:r>
-              <w:rPr>
-                <w:rFonts w:ascii="Arial" w:hAnsi="Arial" w:cs="Arial"/>
-              </w:rPr>
-              <w:t>INT</w:t>
-            </w:r>
-          </w:p>
-        </w:tc>
-        <w:tc>
-          <w:tcPr>
-            <w:tcW w:w="1483" w:type="pct"/>
-          </w:tcPr>
-          <w:p>
-            <w:pPr>
-              <w:rPr>
-                <w:rFonts w:ascii="Arial" w:hAnsi="Arial" w:cs="Arial"/>
-              </w:rPr>
-            </w:pPr>
-            <w:r>
-              <w:rPr>
-                <w:rFonts w:ascii="Arial" w:hAnsi="Arial" w:cs="Arial"/>
-              </w:rPr>
-              <w:t>Product</w:t>
-            </w:r>
-            <w:r>
-              <w:rPr>
-                <w:rFonts w:ascii="Arial" w:hAnsi="Arial" w:cs="Arial"/>
-              </w:rPr>
-              <w:t xml:space="preserve"> Id from</w:t>
-            </w:r>
-            <w:r>
-              <w:rPr>
-                <w:rFonts w:ascii="Arial" w:hAnsi="Arial" w:cs="Arial"/>
-              </w:rPr>
-              <w:t xml:space="preserve"> Products</w:t>
-            </w:r>
-            <w:r>
-              <w:rPr>
-                <w:rFonts w:ascii="Arial" w:hAnsi="Arial" w:cs="Arial"/>
-              </w:rPr>
-              <w:t xml:space="preserve"> table</w:t>
+              <w:t>Product Id from Products table</w:t>
             </w:r>
           </w:p>
         </w:tc>
@@ -6256,6 +6364,18 @@
   </w:num>
   <w:num w:numId="8">
     <w:abstractNumId w:val="0"/>
+  </w:num>
+  <w:num w:numId="9">
+    <w:abstractNumId w:val="5"/>
+    <w:lvlOverride w:ilvl="0"/>
+    <w:lvlOverride w:ilvl="1"/>
+    <w:lvlOverride w:ilvl="2"/>
+    <w:lvlOverride w:ilvl="3"/>
+    <w:lvlOverride w:ilvl="4"/>
+    <w:lvlOverride w:ilvl="5"/>
+    <w:lvlOverride w:ilvl="6"/>
+    <w:lvlOverride w:ilvl="7"/>
+    <w:lvlOverride w:ilvl="8"/>
   </w:num>
 </w:numbering>
 </file>

</xml_diff>

<commit_message>
Database capstone project upload. left five SQL statements
</commit_message>
<xml_diff>
--- a/Web&Mobile Database Development CS-648/Hsuan_Yu_Liu_High_Design.docx
+++ b/Web&Mobile Database Development CS-648/Hsuan_Yu_Liu_High_Design.docx
@@ -284,8 +284,6 @@
         </w:rPr>
         <w:t>. The entry will send to users by their email.</w:t>
       </w:r>
-      <w:bookmarkStart w:id="0" w:name="_GoBack"/>
-      <w:bookmarkEnd w:id="0"/>
     </w:p>
     <w:p>
       <w:pPr>
@@ -983,10 +981,10 @@
         <w:tblLook w:val="04A0" w:firstRow="1" w:lastRow="0" w:firstColumn="1" w:lastColumn="0" w:noHBand="0" w:noVBand="1"/>
       </w:tblPr>
       <w:tblGrid>
-        <w:gridCol w:w="1705"/>
-        <w:gridCol w:w="1891"/>
-        <w:gridCol w:w="2881"/>
-        <w:gridCol w:w="2864"/>
+        <w:gridCol w:w="1697"/>
+        <w:gridCol w:w="2002"/>
+        <w:gridCol w:w="2815"/>
+        <w:gridCol w:w="2827"/>
       </w:tblGrid>
       <w:tr>
         <w:tc>
@@ -1225,12 +1223,14 @@
                 <w:rFonts w:ascii="Arial" w:hAnsi="Arial" w:cs="Arial"/>
               </w:rPr>
             </w:pPr>
+            <w:proofErr w:type="gramStart"/>
             <w:r>
               <w:rPr>
                 <w:rFonts w:ascii="Arial" w:hAnsi="Arial" w:cs="Arial"/>
               </w:rPr>
               <w:t>Non Null</w:t>
             </w:r>
+            <w:proofErr w:type="gramEnd"/>
             <w:r>
               <w:rPr>
                 <w:rFonts w:ascii="Arial" w:hAnsi="Arial" w:cs="Arial"/>
@@ -1241,29 +1241,7 @@
               <w:rPr>
                 <w:rFonts w:ascii="Arial" w:hAnsi="Arial" w:cs="Arial"/>
               </w:rPr>
-              <w:t xml:space="preserve">; Default </w:t>
-            </w:r>
-            <w:proofErr w:type="spellStart"/>
-            <w:proofErr w:type="gramStart"/>
-            <w:r>
-              <w:rPr>
-                <w:rFonts w:ascii="Arial" w:hAnsi="Arial" w:cs="Arial"/>
-              </w:rPr>
-              <w:t>concat</w:t>
-            </w:r>
-            <w:proofErr w:type="spellEnd"/>
-            <w:r>
-              <w:rPr>
-                <w:rFonts w:ascii="Arial" w:hAnsi="Arial" w:cs="Arial"/>
-              </w:rPr>
-              <w:t>( '</w:t>
-            </w:r>
-            <w:proofErr w:type="gramEnd"/>
-            <w:r>
-              <w:rPr>
-                <w:rFonts w:ascii="Arial" w:hAnsi="Arial" w:cs="Arial"/>
-              </w:rPr>
-              <w:t>TBD' ,UUID())</w:t>
+              <w:t xml:space="preserve">; </w:t>
             </w:r>
           </w:p>
         </w:tc>
@@ -1302,7 +1280,21 @@
               <w:rPr>
                 <w:rFonts w:ascii="Arial" w:hAnsi="Arial" w:cs="Arial"/>
               </w:rPr>
-              <w:t>VARCHAR(</w:t>
+              <w:t>VAR</w:t>
+            </w:r>
+            <w:r>
+              <w:rPr>
+                <w:rFonts w:ascii="Arial" w:hAnsi="Arial" w:cs="Arial"/>
+              </w:rPr>
+              <w:t>BINARY</w:t>
+            </w:r>
+            <w:bookmarkStart w:id="0" w:name="_GoBack"/>
+            <w:bookmarkEnd w:id="0"/>
+            <w:r>
+              <w:rPr>
+                <w:rFonts w:ascii="Arial" w:hAnsi="Arial" w:cs="Arial"/>
+              </w:rPr>
+              <w:t>(</w:t>
             </w:r>
             <w:proofErr w:type="gramEnd"/>
             <w:r>
@@ -1357,7 +1349,7 @@
               <w:rPr>
                 <w:rFonts w:ascii="Arial" w:hAnsi="Arial" w:cs="Arial"/>
               </w:rPr>
-              <w:t>Nullable</w:t>
+              <w:t>Non Null</w:t>
             </w:r>
             <w:r>
               <w:rPr>
@@ -1774,13 +1766,7 @@
               <w:rPr>
                 <w:rFonts w:ascii="Arial" w:hAnsi="Arial" w:cs="Arial"/>
               </w:rPr>
-              <w:t xml:space="preserve">; </w:t>
-            </w:r>
-            <w:r>
-              <w:rPr>
-                <w:rFonts w:ascii="Arial" w:hAnsi="Arial" w:cs="Arial"/>
-              </w:rPr>
-              <w:t>Default 0</w:t>
+              <w:t>; Default 0</w:t>
             </w:r>
           </w:p>
         </w:tc>
@@ -1968,13 +1954,7 @@
               <w:rPr>
                 <w:rFonts w:ascii="Arial" w:hAnsi="Arial" w:cs="Arial"/>
               </w:rPr>
-              <w:t xml:space="preserve">; </w:t>
-            </w:r>
-            <w:r>
-              <w:rPr>
-                <w:rFonts w:ascii="Arial" w:hAnsi="Arial" w:cs="Arial"/>
-              </w:rPr>
-              <w:t>Default 0</w:t>
+              <w:t>; Default 0</w:t>
             </w:r>
             <w:r>
               <w:rPr>
@@ -2465,19 +2445,7 @@
               <w:rPr>
                 <w:rFonts w:ascii="Arial" w:hAnsi="Arial" w:cs="Arial"/>
               </w:rPr>
-              <w:t xml:space="preserve">; </w:t>
-            </w:r>
-            <w:r>
-              <w:rPr>
-                <w:rFonts w:ascii="Arial" w:hAnsi="Arial" w:cs="Arial"/>
-              </w:rPr>
-              <w:t>Unique</w:t>
-            </w:r>
-            <w:r>
-              <w:rPr>
-                <w:rFonts w:ascii="Arial" w:hAnsi="Arial" w:cs="Arial"/>
-              </w:rPr>
-              <w:t>;</w:t>
+              <w:t>; Unique;</w:t>
             </w:r>
             <w:r>
               <w:rPr>
@@ -2817,7 +2785,7 @@
               <w:rPr>
                 <w:rFonts w:ascii="Arial" w:hAnsi="Arial" w:cs="Arial"/>
               </w:rPr>
-              <w:t>0</w:t>
+              <w:t>1</w:t>
             </w:r>
           </w:p>
         </w:tc>
@@ -2960,7 +2928,13 @@
               <w:rPr>
                 <w:rFonts w:ascii="Arial" w:hAnsi="Arial" w:cs="Arial"/>
               </w:rPr>
-              <w:t>; Default 0</w:t>
+              <w:t xml:space="preserve">; </w:t>
+            </w:r>
+            <w:r>
+              <w:rPr>
+                <w:rFonts w:ascii="Arial" w:hAnsi="Arial" w:cs="Arial"/>
+              </w:rPr>
+              <w:t>Nullable</w:t>
             </w:r>
           </w:p>
         </w:tc>
@@ -3233,19 +3207,29 @@
                 <w:rFonts w:ascii="Arial" w:hAnsi="Arial" w:cs="Arial"/>
               </w:rPr>
             </w:pPr>
-            <w:proofErr w:type="gramStart"/>
-            <w:r>
-              <w:rPr>
-                <w:rFonts w:ascii="Arial" w:hAnsi="Arial" w:cs="Arial"/>
-              </w:rPr>
-              <w:t>Non Null</w:t>
-            </w:r>
-            <w:proofErr w:type="gramEnd"/>
-            <w:r>
-              <w:rPr>
-                <w:rFonts w:ascii="Arial" w:hAnsi="Arial" w:cs="Arial"/>
-              </w:rPr>
-              <w:t>; Unsigned; Default 0.0</w:t>
+            <w:r>
+              <w:rPr>
+                <w:rFonts w:ascii="Arial" w:hAnsi="Arial" w:cs="Arial"/>
+              </w:rPr>
+              <w:t>Nullable</w:t>
+            </w:r>
+            <w:r>
+              <w:rPr>
+                <w:rFonts w:ascii="Arial" w:hAnsi="Arial" w:cs="Arial"/>
+              </w:rPr>
+              <w:t>;</w:t>
+            </w:r>
+            <w:r>
+              <w:rPr>
+                <w:rFonts w:ascii="Arial" w:hAnsi="Arial" w:cs="Arial"/>
+              </w:rPr>
+              <w:t xml:space="preserve"> </w:t>
+            </w:r>
+            <w:r>
+              <w:rPr>
+                <w:rFonts w:ascii="Arial" w:hAnsi="Arial" w:cs="Arial"/>
+              </w:rPr>
+              <w:t>Unsigned; Default 0.0</w:t>
             </w:r>
           </w:p>
         </w:tc>
@@ -3325,19 +3309,29 @@
                 <w:rFonts w:ascii="Arial" w:hAnsi="Arial" w:cs="Arial"/>
               </w:rPr>
             </w:pPr>
-            <w:proofErr w:type="gramStart"/>
-            <w:r>
-              <w:rPr>
-                <w:rFonts w:ascii="Arial" w:hAnsi="Arial" w:cs="Arial"/>
-              </w:rPr>
-              <w:t>Non Null</w:t>
-            </w:r>
-            <w:proofErr w:type="gramEnd"/>
-            <w:r>
-              <w:rPr>
-                <w:rFonts w:ascii="Arial" w:hAnsi="Arial" w:cs="Arial"/>
-              </w:rPr>
-              <w:t>; Unsigned; Default 0.0</w:t>
+            <w:r>
+              <w:rPr>
+                <w:rFonts w:ascii="Arial" w:hAnsi="Arial" w:cs="Arial"/>
+              </w:rPr>
+              <w:t>Nullable</w:t>
+            </w:r>
+            <w:r>
+              <w:rPr>
+                <w:rFonts w:ascii="Arial" w:hAnsi="Arial" w:cs="Arial"/>
+              </w:rPr>
+              <w:t>;</w:t>
+            </w:r>
+            <w:r>
+              <w:rPr>
+                <w:rFonts w:ascii="Arial" w:hAnsi="Arial" w:cs="Arial"/>
+              </w:rPr>
+              <w:t xml:space="preserve"> </w:t>
+            </w:r>
+            <w:r>
+              <w:rPr>
+                <w:rFonts w:ascii="Arial" w:hAnsi="Arial" w:cs="Arial"/>
+              </w:rPr>
+              <w:t>Unsigned; Default 0.0</w:t>
             </w:r>
           </w:p>
         </w:tc>
@@ -3415,19 +3409,29 @@
                 <w:rFonts w:ascii="Arial" w:hAnsi="Arial" w:cs="Arial"/>
               </w:rPr>
             </w:pPr>
-            <w:proofErr w:type="gramStart"/>
-            <w:r>
-              <w:rPr>
-                <w:rFonts w:ascii="Arial" w:hAnsi="Arial" w:cs="Arial"/>
-              </w:rPr>
-              <w:t>Non Null</w:t>
-            </w:r>
-            <w:proofErr w:type="gramEnd"/>
-            <w:r>
-              <w:rPr>
-                <w:rFonts w:ascii="Arial" w:hAnsi="Arial" w:cs="Arial"/>
-              </w:rPr>
-              <w:t>; Unsigned; Default 0.0</w:t>
+            <w:r>
+              <w:rPr>
+                <w:rFonts w:ascii="Arial" w:hAnsi="Arial" w:cs="Arial"/>
+              </w:rPr>
+              <w:t>Nullable</w:t>
+            </w:r>
+            <w:r>
+              <w:rPr>
+                <w:rFonts w:ascii="Arial" w:hAnsi="Arial" w:cs="Arial"/>
+              </w:rPr>
+              <w:t>;</w:t>
+            </w:r>
+            <w:r>
+              <w:rPr>
+                <w:rFonts w:ascii="Arial" w:hAnsi="Arial" w:cs="Arial"/>
+              </w:rPr>
+              <w:t xml:space="preserve"> </w:t>
+            </w:r>
+            <w:r>
+              <w:rPr>
+                <w:rFonts w:ascii="Arial" w:hAnsi="Arial" w:cs="Arial"/>
+              </w:rPr>
+              <w:t>Unsigned; Default 0.0</w:t>
             </w:r>
           </w:p>
         </w:tc>
@@ -3507,19 +3511,29 @@
                 <w:rFonts w:ascii="Arial" w:hAnsi="Arial" w:cs="Arial"/>
               </w:rPr>
             </w:pPr>
-            <w:proofErr w:type="gramStart"/>
-            <w:r>
-              <w:rPr>
-                <w:rFonts w:ascii="Arial" w:hAnsi="Arial" w:cs="Arial"/>
-              </w:rPr>
-              <w:t>Non Null</w:t>
-            </w:r>
-            <w:proofErr w:type="gramEnd"/>
-            <w:r>
-              <w:rPr>
-                <w:rFonts w:ascii="Arial" w:hAnsi="Arial" w:cs="Arial"/>
-              </w:rPr>
-              <w:t>; Unsigned; Default 0.0</w:t>
+            <w:r>
+              <w:rPr>
+                <w:rFonts w:ascii="Arial" w:hAnsi="Arial" w:cs="Arial"/>
+              </w:rPr>
+              <w:t>Nullable</w:t>
+            </w:r>
+            <w:r>
+              <w:rPr>
+                <w:rFonts w:ascii="Arial" w:hAnsi="Arial" w:cs="Arial"/>
+              </w:rPr>
+              <w:t>;</w:t>
+            </w:r>
+            <w:r>
+              <w:rPr>
+                <w:rFonts w:ascii="Arial" w:hAnsi="Arial" w:cs="Arial"/>
+              </w:rPr>
+              <w:t xml:space="preserve"> </w:t>
+            </w:r>
+            <w:r>
+              <w:rPr>
+                <w:rFonts w:ascii="Arial" w:hAnsi="Arial" w:cs="Arial"/>
+              </w:rPr>
+              <w:t>Unsigned; Default 0.0</w:t>
             </w:r>
           </w:p>
         </w:tc>
@@ -3599,19 +3613,29 @@
                 <w:rFonts w:ascii="Arial" w:hAnsi="Arial" w:cs="Arial"/>
               </w:rPr>
             </w:pPr>
-            <w:proofErr w:type="gramStart"/>
-            <w:r>
-              <w:rPr>
-                <w:rFonts w:ascii="Arial" w:hAnsi="Arial" w:cs="Arial"/>
-              </w:rPr>
-              <w:t>Non Null</w:t>
-            </w:r>
-            <w:proofErr w:type="gramEnd"/>
-            <w:r>
-              <w:rPr>
-                <w:rFonts w:ascii="Arial" w:hAnsi="Arial" w:cs="Arial"/>
-              </w:rPr>
-              <w:t>; Unsigned; Default 0.0</w:t>
+            <w:r>
+              <w:rPr>
+                <w:rFonts w:ascii="Arial" w:hAnsi="Arial" w:cs="Arial"/>
+              </w:rPr>
+              <w:t>Nullable</w:t>
+            </w:r>
+            <w:r>
+              <w:rPr>
+                <w:rFonts w:ascii="Arial" w:hAnsi="Arial" w:cs="Arial"/>
+              </w:rPr>
+              <w:t>;</w:t>
+            </w:r>
+            <w:r>
+              <w:rPr>
+                <w:rFonts w:ascii="Arial" w:hAnsi="Arial" w:cs="Arial"/>
+              </w:rPr>
+              <w:t xml:space="preserve"> </w:t>
+            </w:r>
+            <w:r>
+              <w:rPr>
+                <w:rFonts w:ascii="Arial" w:hAnsi="Arial" w:cs="Arial"/>
+              </w:rPr>
+              <w:t>Unsigned; Default 0.0</w:t>
             </w:r>
           </w:p>
         </w:tc>
@@ -3695,19 +3719,29 @@
                 <w:rFonts w:ascii="Arial" w:hAnsi="Arial" w:cs="Arial"/>
               </w:rPr>
             </w:pPr>
-            <w:proofErr w:type="gramStart"/>
-            <w:r>
-              <w:rPr>
-                <w:rFonts w:ascii="Arial" w:hAnsi="Arial" w:cs="Arial"/>
-              </w:rPr>
-              <w:t>Non Null</w:t>
-            </w:r>
-            <w:proofErr w:type="gramEnd"/>
-            <w:r>
-              <w:rPr>
-                <w:rFonts w:ascii="Arial" w:hAnsi="Arial" w:cs="Arial"/>
-              </w:rPr>
-              <w:t>; Unsigned; Default 0.0</w:t>
+            <w:r>
+              <w:rPr>
+                <w:rFonts w:ascii="Arial" w:hAnsi="Arial" w:cs="Arial"/>
+              </w:rPr>
+              <w:t>Nullable</w:t>
+            </w:r>
+            <w:r>
+              <w:rPr>
+                <w:rFonts w:ascii="Arial" w:hAnsi="Arial" w:cs="Arial"/>
+              </w:rPr>
+              <w:t>;</w:t>
+            </w:r>
+            <w:r>
+              <w:rPr>
+                <w:rFonts w:ascii="Arial" w:hAnsi="Arial" w:cs="Arial"/>
+              </w:rPr>
+              <w:t xml:space="preserve"> </w:t>
+            </w:r>
+            <w:r>
+              <w:rPr>
+                <w:rFonts w:ascii="Arial" w:hAnsi="Arial" w:cs="Arial"/>
+              </w:rPr>
+              <w:t>Unsigned; Default 0.0</w:t>
             </w:r>
           </w:p>
         </w:tc>
@@ -3791,19 +3825,29 @@
                 <w:rFonts w:ascii="Arial" w:hAnsi="Arial" w:cs="Arial"/>
               </w:rPr>
             </w:pPr>
-            <w:proofErr w:type="gramStart"/>
-            <w:r>
-              <w:rPr>
-                <w:rFonts w:ascii="Arial" w:hAnsi="Arial" w:cs="Arial"/>
-              </w:rPr>
-              <w:t>Non Null</w:t>
-            </w:r>
-            <w:proofErr w:type="gramEnd"/>
-            <w:r>
-              <w:rPr>
-                <w:rFonts w:ascii="Arial" w:hAnsi="Arial" w:cs="Arial"/>
-              </w:rPr>
-              <w:t>; Unsigned; Default 0.0</w:t>
+            <w:r>
+              <w:rPr>
+                <w:rFonts w:ascii="Arial" w:hAnsi="Arial" w:cs="Arial"/>
+              </w:rPr>
+              <w:t>Nullable</w:t>
+            </w:r>
+            <w:r>
+              <w:rPr>
+                <w:rFonts w:ascii="Arial" w:hAnsi="Arial" w:cs="Arial"/>
+              </w:rPr>
+              <w:t>;</w:t>
+            </w:r>
+            <w:r>
+              <w:rPr>
+                <w:rFonts w:ascii="Arial" w:hAnsi="Arial" w:cs="Arial"/>
+              </w:rPr>
+              <w:t xml:space="preserve"> </w:t>
+            </w:r>
+            <w:r>
+              <w:rPr>
+                <w:rFonts w:ascii="Arial" w:hAnsi="Arial" w:cs="Arial"/>
+              </w:rPr>
+              <w:t>Unsigned; Default 0.0</w:t>
             </w:r>
           </w:p>
         </w:tc>
@@ -3887,19 +3931,29 @@
                 <w:rFonts w:ascii="Arial" w:hAnsi="Arial" w:cs="Arial"/>
               </w:rPr>
             </w:pPr>
-            <w:proofErr w:type="gramStart"/>
-            <w:r>
-              <w:rPr>
-                <w:rFonts w:ascii="Arial" w:hAnsi="Arial" w:cs="Arial"/>
-              </w:rPr>
-              <w:t>Non Null</w:t>
-            </w:r>
-            <w:proofErr w:type="gramEnd"/>
-            <w:r>
-              <w:rPr>
-                <w:rFonts w:ascii="Arial" w:hAnsi="Arial" w:cs="Arial"/>
-              </w:rPr>
-              <w:t>; Unsigned; Default 0.0</w:t>
+            <w:r>
+              <w:rPr>
+                <w:rFonts w:ascii="Arial" w:hAnsi="Arial" w:cs="Arial"/>
+              </w:rPr>
+              <w:t>Nullable</w:t>
+            </w:r>
+            <w:r>
+              <w:rPr>
+                <w:rFonts w:ascii="Arial" w:hAnsi="Arial" w:cs="Arial"/>
+              </w:rPr>
+              <w:t>;</w:t>
+            </w:r>
+            <w:r>
+              <w:rPr>
+                <w:rFonts w:ascii="Arial" w:hAnsi="Arial" w:cs="Arial"/>
+              </w:rPr>
+              <w:t xml:space="preserve"> </w:t>
+            </w:r>
+            <w:r>
+              <w:rPr>
+                <w:rFonts w:ascii="Arial" w:hAnsi="Arial" w:cs="Arial"/>
+              </w:rPr>
+              <w:t>Unsigned; Default 0.0</w:t>
             </w:r>
           </w:p>
         </w:tc>
@@ -3985,19 +4039,29 @@
                 <w:rFonts w:ascii="Arial" w:hAnsi="Arial" w:cs="Arial"/>
               </w:rPr>
             </w:pPr>
-            <w:proofErr w:type="gramStart"/>
-            <w:r>
-              <w:rPr>
-                <w:rFonts w:ascii="Arial" w:hAnsi="Arial" w:cs="Arial"/>
-              </w:rPr>
-              <w:t>Non Null</w:t>
-            </w:r>
-            <w:proofErr w:type="gramEnd"/>
-            <w:r>
-              <w:rPr>
-                <w:rFonts w:ascii="Arial" w:hAnsi="Arial" w:cs="Arial"/>
-              </w:rPr>
-              <w:t>; Unsigned; Default 0.0</w:t>
+            <w:r>
+              <w:rPr>
+                <w:rFonts w:ascii="Arial" w:hAnsi="Arial" w:cs="Arial"/>
+              </w:rPr>
+              <w:t>Nullable</w:t>
+            </w:r>
+            <w:r>
+              <w:rPr>
+                <w:rFonts w:ascii="Arial" w:hAnsi="Arial" w:cs="Arial"/>
+              </w:rPr>
+              <w:t>;</w:t>
+            </w:r>
+            <w:r>
+              <w:rPr>
+                <w:rFonts w:ascii="Arial" w:hAnsi="Arial" w:cs="Arial"/>
+              </w:rPr>
+              <w:t xml:space="preserve"> </w:t>
+            </w:r>
+            <w:r>
+              <w:rPr>
+                <w:rFonts w:ascii="Arial" w:hAnsi="Arial" w:cs="Arial"/>
+              </w:rPr>
+              <w:t>Unsigned; Default 0.0</w:t>
             </w:r>
           </w:p>
         </w:tc>
@@ -4081,19 +4145,29 @@
                 <w:rFonts w:ascii="Arial" w:hAnsi="Arial" w:cs="Arial"/>
               </w:rPr>
             </w:pPr>
-            <w:proofErr w:type="gramStart"/>
-            <w:r>
-              <w:rPr>
-                <w:rFonts w:ascii="Arial" w:hAnsi="Arial" w:cs="Arial"/>
-              </w:rPr>
-              <w:t>Non Null</w:t>
-            </w:r>
-            <w:proofErr w:type="gramEnd"/>
-            <w:r>
-              <w:rPr>
-                <w:rFonts w:ascii="Arial" w:hAnsi="Arial" w:cs="Arial"/>
-              </w:rPr>
-              <w:t>; Unsigned; Default 0.0</w:t>
+            <w:r>
+              <w:rPr>
+                <w:rFonts w:ascii="Arial" w:hAnsi="Arial" w:cs="Arial"/>
+              </w:rPr>
+              <w:t>Nullable</w:t>
+            </w:r>
+            <w:r>
+              <w:rPr>
+                <w:rFonts w:ascii="Arial" w:hAnsi="Arial" w:cs="Arial"/>
+              </w:rPr>
+              <w:t>;</w:t>
+            </w:r>
+            <w:r>
+              <w:rPr>
+                <w:rFonts w:ascii="Arial" w:hAnsi="Arial" w:cs="Arial"/>
+              </w:rPr>
+              <w:t xml:space="preserve"> </w:t>
+            </w:r>
+            <w:r>
+              <w:rPr>
+                <w:rFonts w:ascii="Arial" w:hAnsi="Arial" w:cs="Arial"/>
+              </w:rPr>
+              <w:t>Unsigned; Default 0.0</w:t>
             </w:r>
           </w:p>
         </w:tc>
@@ -5476,6 +5550,88 @@
                 <w:rFonts w:ascii="Arial" w:hAnsi="Arial" w:cs="Arial"/>
               </w:rPr>
               <w:t xml:space="preserve">Foreign Key join to Products table, </w:t>
+            </w:r>
+          </w:p>
+        </w:tc>
+      </w:tr>
+      <w:tr>
+        <w:tc>
+          <w:tcPr>
+            <w:tcW w:w="1091" w:type="pct"/>
+          </w:tcPr>
+          <w:p>
+            <w:pPr>
+              <w:rPr>
+                <w:rFonts w:ascii="Arial" w:hAnsi="Arial" w:cs="Arial"/>
+              </w:rPr>
+            </w:pPr>
+            <w:r>
+              <w:rPr>
+                <w:rFonts w:ascii="Arial" w:hAnsi="Arial" w:cs="Arial"/>
+              </w:rPr>
+              <w:t>quantity</w:t>
+            </w:r>
+          </w:p>
+        </w:tc>
+        <w:tc>
+          <w:tcPr>
+            <w:tcW w:w="953" w:type="pct"/>
+          </w:tcPr>
+          <w:p>
+            <w:pPr>
+              <w:rPr>
+                <w:rFonts w:ascii="Arial" w:hAnsi="Arial" w:cs="Arial"/>
+              </w:rPr>
+            </w:pPr>
+            <w:r>
+              <w:rPr>
+                <w:rFonts w:ascii="Arial" w:hAnsi="Arial" w:cs="Arial"/>
+              </w:rPr>
+              <w:t>INT</w:t>
+            </w:r>
+          </w:p>
+        </w:tc>
+        <w:tc>
+          <w:tcPr>
+            <w:tcW w:w="1483" w:type="pct"/>
+          </w:tcPr>
+          <w:p>
+            <w:pPr>
+              <w:rPr>
+                <w:rFonts w:ascii="Arial" w:hAnsi="Arial" w:cs="Arial"/>
+              </w:rPr>
+            </w:pPr>
+            <w:proofErr w:type="gramStart"/>
+            <w:r>
+              <w:rPr>
+                <w:rFonts w:ascii="Arial" w:hAnsi="Arial" w:cs="Arial"/>
+              </w:rPr>
+              <w:t>An</w:t>
+            </w:r>
+            <w:proofErr w:type="gramEnd"/>
+            <w:r>
+              <w:rPr>
+                <w:rFonts w:ascii="Arial" w:hAnsi="Arial" w:cs="Arial"/>
+              </w:rPr>
+              <w:t xml:space="preserve"> quantity of product</w:t>
+            </w:r>
+          </w:p>
+        </w:tc>
+        <w:tc>
+          <w:tcPr>
+            <w:tcW w:w="1473" w:type="pct"/>
+          </w:tcPr>
+          <w:p>
+            <w:pPr>
+              <w:rPr>
+                <w:rFonts w:ascii="Arial" w:hAnsi="Arial" w:cs="Arial"/>
+              </w:rPr>
+            </w:pPr>
+            <w:r>
+              <w:rPr>
+                <w:rFonts w:ascii="Arial" w:hAnsi="Arial" w:cs="Arial"/>
+              </w:rPr>
+              <w:t>Non Null; Unsigned; Default 0</w:t>
             </w:r>
           </w:p>
         </w:tc>
@@ -6367,15 +6523,6 @@
   </w:num>
   <w:num w:numId="9">
     <w:abstractNumId w:val="5"/>
-    <w:lvlOverride w:ilvl="0"/>
-    <w:lvlOverride w:ilvl="1"/>
-    <w:lvlOverride w:ilvl="2"/>
-    <w:lvlOverride w:ilvl="3"/>
-    <w:lvlOverride w:ilvl="4"/>
-    <w:lvlOverride w:ilvl="5"/>
-    <w:lvlOverride w:ilvl="6"/>
-    <w:lvlOverride w:ilvl="7"/>
-    <w:lvlOverride w:ilvl="8"/>
   </w:num>
 </w:numbering>
 </file>

</xml_diff>